<commit_message>
add controllers and UI
</commit_message>
<xml_diff>
--- a/Deliverables.docx
+++ b/Deliverables.docx
@@ -1,6 +1,6 @@
 
 <file path=word/document.xml><?xml version="1.0" encoding="utf-8"?>
-<w:document xmlns:wpc="http://schemas.microsoft.com/office/word/2010/wordprocessingCanvas" xmlns:cx="http://schemas.microsoft.com/office/drawing/2014/chartex" xmlns:cx1="http://schemas.microsoft.com/office/drawing/2015/9/8/chartex" xmlns:cx2="http://schemas.microsoft.com/office/drawing/2015/10/21/chartex" xmlns:cx3="http://schemas.microsoft.com/office/drawing/2016/5/9/chartex" xmlns:cx4="http://schemas.microsoft.com/office/drawing/2016/5/10/chartex" xmlns:cx5="http://schemas.microsoft.com/office/drawing/2016/5/11/chartex" xmlns:cx6="http://schemas.microsoft.com/office/drawing/2016/5/12/chartex" xmlns:cx7="http://schemas.microsoft.com/office/drawing/2016/5/13/chartex" xmlns:cx8="http://schemas.microsoft.com/office/drawing/2016/5/14/chartex" xmlns:mc="http://schemas.openxmlformats.org/markup-compatibility/2006" xmlns:aink="http://schemas.microsoft.com/office/drawing/2016/ink" xmlns:am3d="http://schemas.microsoft.com/office/drawing/2017/model3d" xmlns:o="urn:schemas-microsoft-com:office:office" xmlns:oel="http://schemas.microsoft.com/office/2019/extlst" xmlns:r="http://schemas.openxmlformats.org/officeDocument/2006/relationships" xmlns:m="http://schemas.openxmlformats.org/officeDocument/2006/math" xmlns:v="urn:schemas-microsoft-com:vml" xmlns:wp14="http://schemas.microsoft.com/office/word/2010/wordprocessingDrawing" xmlns:wp="http://schemas.openxmlformats.org/drawingml/2006/wordprocessingDrawing" xmlns:w10="urn:schemas-microsoft-com:office:word" xmlns:w="http://schemas.openxmlformats.org/wordprocessingml/2006/main" xmlns:w14="http://schemas.microsoft.com/office/word/2010/wordml" xmlns:w15="http://schemas.microsoft.com/office/word/2012/wordml" xmlns:w16cex="http://schemas.microsoft.com/office/word/2018/wordml/cex" xmlns:w16cid="http://schemas.microsoft.com/office/word/2016/wordml/cid" xmlns:w16="http://schemas.microsoft.com/office/word/2018/wordml" xmlns:w16sdtdh="http://schemas.microsoft.com/office/word/2020/wordml/sdtdatahash" xmlns:w16se="http://schemas.microsoft.com/office/word/2015/wordml/symex" xmlns:wpg="http://schemas.microsoft.com/office/word/2010/wordprocessingGroup" xmlns:wpi="http://schemas.microsoft.com/office/word/2010/wordprocessingInk" xmlns:wne="http://schemas.microsoft.com/office/word/2006/wordml" xmlns:wps="http://schemas.microsoft.com/office/word/2010/wordprocessingShape" mc:Ignorable="w14 w15 w16se w16cid w16 w16cex w16sdtdh wp14">
+<w:document xmlns:wpc="http://schemas.microsoft.com/office/word/2010/wordprocessingCanvas" xmlns:cx="http://schemas.microsoft.com/office/drawing/2014/chartex" xmlns:cx1="http://schemas.microsoft.com/office/drawing/2015/9/8/chartex" xmlns:cx2="http://schemas.microsoft.com/office/drawing/2015/10/21/chartex" xmlns:cx3="http://schemas.microsoft.com/office/drawing/2016/5/9/chartex" xmlns:cx4="http://schemas.microsoft.com/office/drawing/2016/5/10/chartex" xmlns:cx5="http://schemas.microsoft.com/office/drawing/2016/5/11/chartex" xmlns:cx6="http://schemas.microsoft.com/office/drawing/2016/5/12/chartex" xmlns:cx7="http://schemas.microsoft.com/office/drawing/2016/5/13/chartex" xmlns:cx8="http://schemas.microsoft.com/office/drawing/2016/5/14/chartex" xmlns:mc="http://schemas.openxmlformats.org/markup-compatibility/2006" xmlns:aink="http://schemas.microsoft.com/office/drawing/2016/ink" xmlns:am3d="http://schemas.microsoft.com/office/drawing/2017/model3d" xmlns:o="urn:schemas-microsoft-com:office:office" xmlns:oel="http://schemas.microsoft.com/office/2019/extlst" xmlns:r="http://schemas.openxmlformats.org/officeDocument/2006/relationships" xmlns:m="http://schemas.openxmlformats.org/officeDocument/2006/math" xmlns:v="urn:schemas-microsoft-com:vml" xmlns:wp14="http://schemas.microsoft.com/office/word/2010/wordprocessingDrawing" xmlns:wp="http://schemas.openxmlformats.org/drawingml/2006/wordprocessingDrawing" xmlns:w10="urn:schemas-microsoft-com:office:word" xmlns:w="http://schemas.openxmlformats.org/wordprocessingml/2006/main" xmlns:w14="http://schemas.microsoft.com/office/word/2010/wordml" xmlns:w15="http://schemas.microsoft.com/office/word/2012/wordml" xmlns:w16cex="http://schemas.microsoft.com/office/word/2018/wordml/cex" xmlns:w16cid="http://schemas.microsoft.com/office/word/2016/wordml/cid" xmlns:w16="http://schemas.microsoft.com/office/word/2018/wordml" xmlns:w16du="http://schemas.microsoft.com/office/word/2023/wordml/word16du" xmlns:w16sdtdh="http://schemas.microsoft.com/office/word/2020/wordml/sdtdatahash" xmlns:w16se="http://schemas.microsoft.com/office/word/2015/wordml/symex" xmlns:wpg="http://schemas.microsoft.com/office/word/2010/wordprocessingGroup" xmlns:wpi="http://schemas.microsoft.com/office/word/2010/wordprocessingInk" xmlns:wne="http://schemas.microsoft.com/office/word/2006/wordml" xmlns:wps="http://schemas.microsoft.com/office/word/2010/wordprocessingShape" mc:Ignorable="w14 w15 w16se w16cid w16 w16cex w16sdtdh wp14">
   <w:body>
     <w:p>
       <w:pPr>
@@ -2974,13 +2974,7 @@
         <w:rPr>
           <w:lang w:val="en-US"/>
         </w:rPr>
-        <w:t xml:space="preserve">Trainer </w:t>
-      </w:r>
-      <w:r>
-        <w:rPr>
-          <w:lang w:val="en-US"/>
-        </w:rPr>
-        <w:t>goal</w:t>
+        <w:t>Trainer goal</w:t>
       </w:r>
     </w:p>
     <w:p>
@@ -2995,10 +2989,7 @@
         <w:t>Primary Actor:</w:t>
       </w:r>
       <w:r>
-        <w:t xml:space="preserve"> Registered </w:t>
-      </w:r>
-      <w:r>
-        <w:t>trainer</w:t>
+        <w:t xml:space="preserve"> Registered trainer</w:t>
       </w:r>
     </w:p>
     <w:p>
@@ -3036,43 +3027,7 @@
         <w:rPr>
           <w:lang w:val="en-US"/>
         </w:rPr>
-        <w:t>The user press</w:t>
-      </w:r>
-      <w:r>
-        <w:rPr>
-          <w:lang w:val="en-US"/>
-        </w:rPr>
-        <w:t>es</w:t>
-      </w:r>
-      <w:r>
-        <w:rPr>
-          <w:lang w:val="en-US"/>
-        </w:rPr>
-        <w:t xml:space="preserve"> the </w:t>
-      </w:r>
-      <w:r>
-        <w:rPr>
-          <w:lang w:val="en-US"/>
-        </w:rPr>
-        <w:t xml:space="preserve">corresponding </w:t>
-      </w:r>
-      <w:r>
-        <w:rPr>
-          <w:lang w:val="en-US"/>
-        </w:rPr>
-        <w:t>button</w:t>
-      </w:r>
-      <w:r>
-        <w:rPr>
-          <w:lang w:val="en-US"/>
-        </w:rPr>
-        <w:t xml:space="preserve"> to add a workout plan</w:t>
-      </w:r>
-      <w:r>
-        <w:rPr>
-          <w:lang w:val="en-US"/>
-        </w:rPr>
-        <w:t>.</w:t>
+        <w:t>The user presses the corresponding button to add a workout plan.</w:t>
       </w:r>
     </w:p>
     <w:p>
@@ -3132,19 +3087,7 @@
         <w:rPr>
           <w:lang w:val="en-US"/>
         </w:rPr>
-        <w:t xml:space="preserve">The app presents a form </w:t>
-      </w:r>
-      <w:r>
-        <w:rPr>
-          <w:lang w:val="en-US"/>
-        </w:rPr>
-        <w:t>in which the trainer can insert daily plans with exercises</w:t>
-      </w:r>
-      <w:r>
-        <w:rPr>
-          <w:lang w:val="en-US"/>
-        </w:rPr>
-        <w:t>.</w:t>
+        <w:t>The app presents a form in which the trainer can insert daily plans with exercises.</w:t>
       </w:r>
     </w:p>
     <w:p>
@@ -3204,25 +3147,7 @@
         <w:rPr>
           <w:lang w:val="en-US"/>
         </w:rPr>
-        <w:t>The a</w:t>
-      </w:r>
-      <w:r>
-        <w:rPr>
-          <w:lang w:val="en-US"/>
-        </w:rPr>
-        <w:t>pp</w:t>
-      </w:r>
-      <w:r>
-        <w:rPr>
-          <w:lang w:val="en-US"/>
-        </w:rPr>
-        <w:t xml:space="preserve"> displays the </w:t>
-      </w:r>
-      <w:r>
-        <w:rPr>
-          <w:lang w:val="en-US"/>
-        </w:rPr>
-        <w:t>workout plan in the plans section created by the trainer.</w:t>
+        <w:t>The app displays the workout plan in the plans section created by the trainer.</w:t>
       </w:r>
     </w:p>
     <w:p>
@@ -3266,21 +3191,7 @@
           <w:rFonts w:cstheme="minorHAnsi"/>
           <w:iCs/>
         </w:rPr>
-        <w:t xml:space="preserve">If the </w:t>
-      </w:r>
-      <w:r>
-        <w:rPr>
-          <w:rFonts w:cstheme="minorHAnsi"/>
-          <w:iCs/>
-        </w:rPr>
-        <w:t>trainer</w:t>
-      </w:r>
-      <w:r>
-        <w:rPr>
-          <w:rFonts w:cstheme="minorHAnsi"/>
-          <w:iCs/>
-        </w:rPr>
-        <w:t xml:space="preserve"> is not registered, the app prompts them a message.</w:t>
+        <w:t>If the trainer is not registered, the app prompts them a message.</w:t>
       </w:r>
     </w:p>
     <w:p>
@@ -3300,49 +3211,7 @@
           <w:rFonts w:cstheme="minorHAnsi"/>
           <w:iCs/>
         </w:rPr>
-        <w:t xml:space="preserve">If the </w:t>
-      </w:r>
-      <w:r>
-        <w:rPr>
-          <w:rFonts w:cstheme="minorHAnsi"/>
-          <w:iCs/>
-        </w:rPr>
-        <w:t>trainer</w:t>
-      </w:r>
-      <w:r>
-        <w:rPr>
-          <w:rFonts w:cstheme="minorHAnsi"/>
-          <w:iCs/>
-        </w:rPr>
-        <w:t xml:space="preserve"> wants to edit or delete an </w:t>
-      </w:r>
-      <w:r>
-        <w:rPr>
-          <w:rFonts w:cstheme="minorHAnsi"/>
-          <w:iCs/>
-        </w:rPr>
-        <w:t xml:space="preserve">workout plan , the </w:t>
-      </w:r>
-      <w:r>
-        <w:rPr>
-          <w:rFonts w:cstheme="minorHAnsi"/>
-          <w:iCs/>
-        </w:rPr>
-        <w:t>app provides options to edit or delete the</w:t>
-      </w:r>
-      <w:r>
-        <w:rPr>
-          <w:rFonts w:cstheme="minorHAnsi"/>
-          <w:iCs/>
-        </w:rPr>
-        <w:t xml:space="preserve"> plan</w:t>
-      </w:r>
-      <w:r>
-        <w:rPr>
-          <w:rFonts w:cstheme="minorHAnsi"/>
-          <w:iCs/>
-        </w:rPr>
-        <w:t>.</w:t>
+        <w:t>If the trainer wants to edit or delete an workout plan , the app provides options to edit or delete the plan.</w:t>
       </w:r>
     </w:p>
     <w:p>
@@ -3863,18 +3732,821 @@
     </w:p>
     <w:p>
       <w:pPr>
+        <w:rPr>
+          <w:lang w:val="en-US"/>
+        </w:rPr>
+      </w:pPr>
+      <w:r>
+        <w:rPr>
+          <w:i/>
+          <w:iCs/>
+          <w:lang w:val="en-US"/>
+        </w:rPr>
+        <w:t>Entities</w:t>
+      </w:r>
+      <w:r>
+        <w:rPr>
+          <w:lang w:val="en-US"/>
+        </w:rPr>
+        <w:t xml:space="preserve">: </w:t>
+      </w:r>
+    </w:p>
+    <w:p>
+      <w:pPr>
+        <w:pStyle w:val="ListParagraph"/>
+        <w:numPr>
+          <w:ilvl w:val="0"/>
+          <w:numId w:val="17"/>
+        </w:numPr>
+        <w:rPr>
+          <w:lang w:val="en-US"/>
+        </w:rPr>
+      </w:pPr>
+      <w:r>
+        <w:rPr>
+          <w:lang w:val="en-US"/>
+        </w:rPr>
+        <w:t>User: a person who uses the fitness app.</w:t>
+      </w:r>
+    </w:p>
+    <w:p>
+      <w:pPr>
+        <w:pStyle w:val="ListParagraph"/>
+        <w:numPr>
+          <w:ilvl w:val="0"/>
+          <w:numId w:val="17"/>
+        </w:numPr>
+        <w:rPr>
+          <w:lang w:val="en-US"/>
+        </w:rPr>
+      </w:pPr>
+      <w:r>
+        <w:rPr>
+          <w:lang w:val="en-US"/>
+        </w:rPr>
+        <w:t xml:space="preserve">Workout record: represents a physical activity that user performs, such as running, cycling, walking, gym or </w:t>
+      </w:r>
+      <w:proofErr w:type="spellStart"/>
+      <w:r>
+        <w:rPr>
+          <w:lang w:val="en-US"/>
+        </w:rPr>
+        <w:t>swmming</w:t>
+      </w:r>
+      <w:proofErr w:type="spellEnd"/>
+      <w:r>
+        <w:rPr>
+          <w:lang w:val="en-US"/>
+        </w:rPr>
+        <w:t>.</w:t>
+      </w:r>
+    </w:p>
+    <w:p>
+      <w:pPr>
+        <w:pStyle w:val="ListParagraph"/>
+        <w:numPr>
+          <w:ilvl w:val="0"/>
+          <w:numId w:val="17"/>
+        </w:numPr>
+        <w:rPr>
+          <w:lang w:val="en-US"/>
+        </w:rPr>
+      </w:pPr>
+      <w:r>
+        <w:rPr>
+          <w:lang w:val="en-US"/>
+        </w:rPr>
+        <w:t>Workout Plan: represents a set of activities defined by a trainer for users to follow it.</w:t>
+      </w:r>
+    </w:p>
+    <w:p>
+      <w:pPr>
+        <w:pStyle w:val="ListParagraph"/>
+        <w:numPr>
+          <w:ilvl w:val="0"/>
+          <w:numId w:val="17"/>
+        </w:numPr>
+        <w:rPr>
+          <w:lang w:val="en-US"/>
+        </w:rPr>
+      </w:pPr>
+      <w:r>
+        <w:rPr>
+          <w:lang w:val="en-US"/>
+        </w:rPr>
+        <w:t>Plan Day: represents the information about a day in a workout plan.</w:t>
+      </w:r>
+    </w:p>
+    <w:p>
+      <w:pPr>
+        <w:pStyle w:val="ListParagraph"/>
+        <w:numPr>
+          <w:ilvl w:val="0"/>
+          <w:numId w:val="17"/>
+        </w:numPr>
+        <w:rPr>
+          <w:lang w:val="en-US"/>
+        </w:rPr>
+      </w:pPr>
+      <w:r>
+        <w:rPr>
+          <w:lang w:val="en-US"/>
+        </w:rPr>
+        <w:t>Plan Entry: represents a single exercise from a workout day, with its information.</w:t>
+      </w:r>
+    </w:p>
+    <w:p>
+      <w:pPr>
+        <w:pStyle w:val="ListParagraph"/>
+        <w:numPr>
+          <w:ilvl w:val="0"/>
+          <w:numId w:val="17"/>
+        </w:numPr>
+        <w:rPr>
+          <w:lang w:val="en-US"/>
+        </w:rPr>
+      </w:pPr>
+      <w:r>
+        <w:rPr>
+          <w:lang w:val="en-US"/>
+        </w:rPr>
+        <w:t>User plan: represents a plan that it is followed by a user.</w:t>
+      </w:r>
+    </w:p>
+    <w:p>
+      <w:pPr>
+        <w:rPr>
+          <w:lang w:val="en-US"/>
+        </w:rPr>
+      </w:pPr>
+      <w:r>
+        <w:rPr>
+          <w:i/>
+          <w:iCs/>
+          <w:lang w:val="en-US"/>
+        </w:rPr>
+        <w:t>Attributes:</w:t>
+      </w:r>
+    </w:p>
+    <w:p>
+      <w:pPr>
+        <w:pStyle w:val="ListParagraph"/>
+        <w:numPr>
+          <w:ilvl w:val="0"/>
+          <w:numId w:val="18"/>
+        </w:numPr>
+        <w:rPr>
+          <w:b/>
+          <w:bCs/>
+          <w:u w:val="single"/>
+          <w:lang w:val="en-US"/>
+        </w:rPr>
+      </w:pPr>
+      <w:r>
+        <w:rPr>
+          <w:lang w:val="en-US"/>
+        </w:rPr>
+        <w:t>User: id, username, name, password, email, gender, height, weight, role.</w:t>
+      </w:r>
+    </w:p>
+    <w:p>
+      <w:pPr>
+        <w:pStyle w:val="ListParagraph"/>
+        <w:numPr>
+          <w:ilvl w:val="0"/>
+          <w:numId w:val="18"/>
+        </w:numPr>
+        <w:rPr>
+          <w:b/>
+          <w:bCs/>
+          <w:u w:val="single"/>
+          <w:lang w:val="en-US"/>
+        </w:rPr>
+      </w:pPr>
+      <w:r>
+        <w:rPr>
+          <w:lang w:val="en-US"/>
+        </w:rPr>
+        <w:t>Workout Record: id, user, activity type, date, distance, duration, calories.</w:t>
+      </w:r>
+    </w:p>
+    <w:p>
+      <w:pPr>
+        <w:pStyle w:val="ListParagraph"/>
+        <w:numPr>
+          <w:ilvl w:val="0"/>
+          <w:numId w:val="18"/>
+        </w:numPr>
+        <w:rPr>
+          <w:b/>
+          <w:bCs/>
+          <w:u w:val="single"/>
+          <w:lang w:val="en-US"/>
+        </w:rPr>
+      </w:pPr>
+      <w:r>
+        <w:rPr>
+          <w:lang w:val="en-US"/>
+        </w:rPr>
+        <w:t>Workout Plan: id, trainer, name, main activity, goal, level, description.</w:t>
+      </w:r>
+    </w:p>
+    <w:p>
+      <w:pPr>
+        <w:pStyle w:val="ListParagraph"/>
+        <w:numPr>
+          <w:ilvl w:val="0"/>
+          <w:numId w:val="18"/>
+        </w:numPr>
+        <w:rPr>
+          <w:b/>
+          <w:bCs/>
+          <w:u w:val="single"/>
+          <w:lang w:val="en-US"/>
+        </w:rPr>
+      </w:pPr>
+      <w:r>
+        <w:rPr>
+          <w:lang w:val="en-US"/>
+        </w:rPr>
+        <w:t>Plan Day: id, plan, day number.</w:t>
+      </w:r>
+    </w:p>
+    <w:p>
+      <w:pPr>
+        <w:pStyle w:val="ListParagraph"/>
+        <w:numPr>
+          <w:ilvl w:val="0"/>
+          <w:numId w:val="18"/>
+        </w:numPr>
+        <w:rPr>
+          <w:b/>
+          <w:bCs/>
+          <w:u w:val="single"/>
+          <w:lang w:val="en-US"/>
+        </w:rPr>
+      </w:pPr>
+      <w:r>
+        <w:rPr>
+          <w:lang w:val="en-US"/>
+        </w:rPr>
+        <w:t>Plan Entry: id, plan day, order number, duration, no of repetitions, description, rest between sets, number of sets.</w:t>
+      </w:r>
+    </w:p>
+    <w:p>
+      <w:pPr>
+        <w:pStyle w:val="ListParagraph"/>
+        <w:numPr>
+          <w:ilvl w:val="0"/>
+          <w:numId w:val="18"/>
+        </w:numPr>
+        <w:rPr>
+          <w:b/>
+          <w:bCs/>
+          <w:u w:val="single"/>
+          <w:lang w:val="en-US"/>
+        </w:rPr>
+      </w:pPr>
+      <w:r>
+        <w:rPr>
+          <w:lang w:val="en-US"/>
+        </w:rPr>
+        <w:t>User Plan: id, user, plan, current day.</w:t>
+      </w:r>
+    </w:p>
+    <w:p>
+      <w:pPr>
+        <w:rPr>
+          <w:i/>
+          <w:iCs/>
+          <w:lang w:val="en-US"/>
+        </w:rPr>
+      </w:pPr>
+    </w:p>
+    <w:p>
+      <w:pPr>
+        <w:rPr>
+          <w:lang w:val="en-US"/>
+        </w:rPr>
+      </w:pPr>
+      <w:r>
+        <w:rPr>
+          <w:i/>
+          <w:iCs/>
+          <w:lang w:val="en-US"/>
+        </w:rPr>
+        <w:lastRenderedPageBreak/>
+        <w:t>Relationships:</w:t>
+      </w:r>
+    </w:p>
+    <w:p>
+      <w:pPr>
+        <w:pStyle w:val="ListParagraph"/>
+        <w:numPr>
+          <w:ilvl w:val="0"/>
+          <w:numId w:val="19"/>
+        </w:numPr>
+        <w:rPr>
+          <w:lang w:val="en-US"/>
+        </w:rPr>
+      </w:pPr>
+      <w:r>
+        <w:rPr>
+          <w:lang w:val="en-US"/>
+        </w:rPr>
+        <w:t>Users can have many workout records, user plans or workout plans.</w:t>
+      </w:r>
+    </w:p>
+    <w:p>
+      <w:pPr>
+        <w:pStyle w:val="ListParagraph"/>
+        <w:numPr>
+          <w:ilvl w:val="0"/>
+          <w:numId w:val="19"/>
+        </w:numPr>
+        <w:rPr>
+          <w:lang w:val="en-US"/>
+        </w:rPr>
+      </w:pPr>
+      <w:r>
+        <w:rPr>
+          <w:lang w:val="en-US"/>
+        </w:rPr>
+        <w:t>Workout record belongs to one user.</w:t>
+      </w:r>
+    </w:p>
+    <w:p>
+      <w:pPr>
+        <w:pStyle w:val="ListParagraph"/>
+        <w:numPr>
+          <w:ilvl w:val="0"/>
+          <w:numId w:val="19"/>
+        </w:numPr>
+        <w:rPr>
+          <w:lang w:val="en-US"/>
+        </w:rPr>
+      </w:pPr>
+      <w:r>
+        <w:rPr>
+          <w:lang w:val="en-US"/>
+        </w:rPr>
+        <w:t>Workout plan belongs to one user and can have many plan days.</w:t>
+      </w:r>
+    </w:p>
+    <w:p>
+      <w:pPr>
+        <w:pStyle w:val="ListParagraph"/>
+        <w:numPr>
+          <w:ilvl w:val="0"/>
+          <w:numId w:val="19"/>
+        </w:numPr>
+        <w:rPr>
+          <w:lang w:val="en-US"/>
+        </w:rPr>
+      </w:pPr>
+      <w:r>
+        <w:rPr>
+          <w:lang w:val="en-US"/>
+        </w:rPr>
+        <w:t>Plan day belongs to one workout plan and can have many plan entries.</w:t>
+      </w:r>
+    </w:p>
+    <w:p>
+      <w:pPr>
+        <w:pStyle w:val="ListParagraph"/>
+        <w:numPr>
+          <w:ilvl w:val="0"/>
+          <w:numId w:val="19"/>
+        </w:numPr>
+        <w:rPr>
+          <w:lang w:val="en-US"/>
+        </w:rPr>
+      </w:pPr>
+      <w:r>
+        <w:rPr>
+          <w:lang w:val="en-US"/>
+        </w:rPr>
+        <w:t>Plan entry belongs to one plan day.</w:t>
+      </w:r>
+    </w:p>
+    <w:p>
+      <w:pPr>
+        <w:pStyle w:val="ListParagraph"/>
+        <w:numPr>
+          <w:ilvl w:val="0"/>
+          <w:numId w:val="19"/>
+        </w:numPr>
+        <w:rPr>
+          <w:lang w:val="en-US"/>
+        </w:rPr>
+      </w:pPr>
+      <w:r>
+        <w:rPr>
+          <w:lang w:val="en-US"/>
+        </w:rPr>
+        <w:t>User plan belongs to one user and one plan.</w:t>
+      </w:r>
+    </w:p>
+    <w:p>
+      <w:pPr>
+        <w:jc w:val="center"/>
+        <w:rPr>
+          <w:lang w:val="en-US"/>
+        </w:rPr>
+      </w:pPr>
+      <w:r>
+        <w:rPr>
+          <w:noProof/>
+        </w:rPr>
+        <w:drawing>
+          <wp:inline distT="0" distB="0" distL="0" distR="0" wp14:anchorId="061F91D9" wp14:editId="7C5B5633">
+            <wp:extent cx="4876800" cy="3080710"/>
+            <wp:effectExtent l="0" t="0" r="0" b="5715"/>
+            <wp:docPr id="4" name="Picture 4" descr="Diagram&#10;&#10;Description automatically generated"/>
+            <wp:cNvGraphicFramePr>
+              <a:graphicFrameLocks xmlns:a="http://schemas.openxmlformats.org/drawingml/2006/main" noChangeAspect="1"/>
+            </wp:cNvGraphicFramePr>
+            <a:graphic xmlns:a="http://schemas.openxmlformats.org/drawingml/2006/main">
+              <a:graphicData uri="http://schemas.openxmlformats.org/drawingml/2006/picture">
+                <pic:pic xmlns:pic="http://schemas.openxmlformats.org/drawingml/2006/picture">
+                  <pic:nvPicPr>
+                    <pic:cNvPr id="4" name="Picture 4" descr="Diagram&#10;&#10;Description automatically generated"/>
+                    <pic:cNvPicPr>
+                      <a:picLocks noChangeAspect="1" noChangeArrowheads="1"/>
+                    </pic:cNvPicPr>
+                  </pic:nvPicPr>
+                  <pic:blipFill>
+                    <a:blip r:embed="rId14" cstate="print">
+                      <a:extLst>
+                        <a:ext uri="{28A0092B-C50C-407E-A947-70E740481C1C}">
+                          <a14:useLocalDpi xmlns:a14="http://schemas.microsoft.com/office/drawing/2010/main" val="0"/>
+                        </a:ext>
+                      </a:extLst>
+                    </a:blip>
+                    <a:srcRect/>
+                    <a:stretch>
+                      <a:fillRect/>
+                    </a:stretch>
+                  </pic:blipFill>
+                  <pic:spPr bwMode="auto">
+                    <a:xfrm>
+                      <a:off x="0" y="0"/>
+                      <a:ext cx="4886551" cy="3086870"/>
+                    </a:xfrm>
+                    <a:prstGeom prst="rect">
+                      <a:avLst/>
+                    </a:prstGeom>
+                    <a:noFill/>
+                    <a:ln>
+                      <a:noFill/>
+                    </a:ln>
+                  </pic:spPr>
+                </pic:pic>
+              </a:graphicData>
+            </a:graphic>
+          </wp:inline>
+        </w:drawing>
+      </w:r>
+    </w:p>
+    <w:p>
+      <w:pPr>
+        <w:pStyle w:val="Heading2"/>
+        <w:rPr>
+          <w:lang w:val="en-US"/>
+        </w:rPr>
+      </w:pPr>
+      <w:bookmarkStart w:id="11" w:name="_Toc64843142"/>
+      <w:r>
+        <w:rPr>
+          <w:lang w:val="en-US"/>
+        </w:rPr>
+        <w:t>Architectural Design</w:t>
+      </w:r>
+      <w:bookmarkEnd w:id="11"/>
+    </w:p>
+    <w:p>
+      <w:pPr>
+        <w:pStyle w:val="Heading3"/>
+        <w:rPr>
+          <w:lang w:val="en-US"/>
+        </w:rPr>
+      </w:pPr>
+      <w:bookmarkStart w:id="12" w:name="_Toc64843143"/>
+      <w:r>
+        <w:rPr>
+          <w:lang w:val="en-US"/>
+        </w:rPr>
+        <w:t>Conceptual Architecture</w:t>
+      </w:r>
+      <w:bookmarkEnd w:id="12"/>
+    </w:p>
+    <w:p>
+      <w:pPr>
+        <w:pStyle w:val="BodyText"/>
+        <w:jc w:val="both"/>
+        <w:rPr>
+          <w:lang w:val="en-US"/>
+        </w:rPr>
+      </w:pPr>
+      <w:r>
+        <w:rPr>
+          <w:lang w:val="en-US"/>
+        </w:rPr>
+        <w:tab/>
+        <w:t xml:space="preserve">The architectural style used for the system is REST (Representational State Transfer) and the architectural pattern is MVC (Model-View-Controller). </w:t>
+      </w:r>
+    </w:p>
+    <w:p>
+      <w:pPr>
+        <w:pStyle w:val="BodyText"/>
+        <w:jc w:val="both"/>
+        <w:rPr>
+          <w:lang w:val="en-US"/>
+        </w:rPr>
+      </w:pPr>
+      <w:r>
+        <w:rPr>
+          <w:lang w:val="en-US"/>
+        </w:rPr>
+        <w:tab/>
+        <w:t>The REST architectural style is well suited for designing web-based systems that are scalable, flexible, and easy to integrate with other systems and services. REST defines a set f constraints and principles for creating stateless, client-server systems that communicate using a uniform interface.</w:t>
+      </w:r>
+    </w:p>
+    <w:p>
+      <w:pPr>
+        <w:pStyle w:val="BodyText"/>
+        <w:jc w:val="both"/>
+        <w:rPr>
+          <w:lang w:val="en-US"/>
+        </w:rPr>
+      </w:pPr>
+      <w:r>
+        <w:rPr>
+          <w:lang w:val="en-US"/>
+        </w:rPr>
+        <w:tab/>
+        <w:t>The MVC pattern is a widely used pattern in web development that separates the application</w:t>
+      </w:r>
+      <w:r>
+        <w:rPr>
+          <w:lang w:val="en-US"/>
+        </w:rPr>
+        <w:t xml:space="preserve"> into three main components: the Model, the </w:t>
+      </w:r>
+      <w:proofErr w:type="gramStart"/>
+      <w:r>
+        <w:rPr>
+          <w:lang w:val="en-US"/>
+        </w:rPr>
+        <w:t>View</w:t>
+      </w:r>
+      <w:proofErr w:type="gramEnd"/>
+      <w:r>
+        <w:rPr>
+          <w:lang w:val="en-US"/>
+        </w:rPr>
+        <w:t xml:space="preserve"> and the Controller. The Model represents the data and the business logic of the application, the View represents the user interface, and the Controller handles user input and updates the Model and View accordingly.</w:t>
+      </w:r>
+    </w:p>
+    <w:p>
+      <w:pPr>
+        <w:pStyle w:val="BodyText"/>
+        <w:jc w:val="both"/>
+        <w:rPr>
+          <w:lang w:val="en-US"/>
+        </w:rPr>
+      </w:pPr>
+      <w:r>
+        <w:rPr>
+          <w:lang w:val="en-US"/>
+        </w:rPr>
+        <w:tab/>
+        <w:t xml:space="preserve">In the case of my application, the REST architecture is used to create a set of resources that can be accessed and manipulated using HTTP requests. For example, the system has resources for tracking the progress made by users. Clients can access these resources </w:t>
+      </w:r>
+      <w:proofErr w:type="spellStart"/>
+      <w:r>
+        <w:rPr>
+          <w:lang w:val="en-US"/>
+        </w:rPr>
+        <w:t>usgin</w:t>
+      </w:r>
+      <w:proofErr w:type="spellEnd"/>
+      <w:r>
+        <w:rPr>
+          <w:lang w:val="en-US"/>
+        </w:rPr>
+        <w:t xml:space="preserve"> HTTP requests, and the server can respond with the appropriate representations of the resources.</w:t>
+      </w:r>
+    </w:p>
+    <w:p>
+      <w:pPr>
+        <w:pStyle w:val="BodyText"/>
+        <w:rPr>
+          <w:lang w:val="en-US"/>
+        </w:rPr>
+      </w:pPr>
+    </w:p>
+    <w:p>
+      <w:pPr>
+        <w:pStyle w:val="BodyText"/>
+        <w:rPr>
+          <w:lang w:val="en-US"/>
+        </w:rPr>
+      </w:pPr>
+    </w:p>
+    <w:p>
+      <w:pPr>
+        <w:pStyle w:val="BodyText"/>
+        <w:rPr>
+          <w:lang w:val="en-US"/>
+        </w:rPr>
+      </w:pPr>
+    </w:p>
+    <w:p>
+      <w:pPr>
+        <w:pStyle w:val="Heading3"/>
+        <w:rPr>
+          <w:lang w:val="en-US"/>
+        </w:rPr>
+      </w:pPr>
+      <w:bookmarkStart w:id="13" w:name="_Toc64843144"/>
+      <w:r>
+        <w:rPr>
+          <w:lang w:val="en-US"/>
+        </w:rPr>
+        <w:lastRenderedPageBreak/>
+        <w:t>Package Design</w:t>
+      </w:r>
+      <w:bookmarkEnd w:id="13"/>
+      <w:r>
+        <w:rPr>
+          <w:lang w:val="en-US"/>
+        </w:rPr>
+        <w:t xml:space="preserve"> </w:t>
+      </w:r>
+    </w:p>
+    <w:p>
+      <w:pPr>
         <w:pStyle w:val="InfoBlue"/>
       </w:pPr>
       <w:r>
-        <w:t>[Define the domain model and create the conceptual class diagrams]</w:t>
-      </w:r>
-    </w:p>
-    <w:p>
-      <w:pPr>
-        <w:rPr>
-          <w:lang w:val="en-US"/>
-        </w:rPr>
-      </w:pPr>
+        <w:rPr>
+          <w:noProof/>
+        </w:rPr>
+        <w:drawing>
+          <wp:inline distT="0" distB="0" distL="0" distR="0" wp14:anchorId="4E8DF26C" wp14:editId="7B9CC557">
+            <wp:extent cx="5044440" cy="3278886"/>
+            <wp:effectExtent l="0" t="0" r="3810" b="0"/>
+            <wp:docPr id="5" name="Picture 5" descr="Diagram&#10;&#10;Description automatically generated"/>
+            <wp:cNvGraphicFramePr>
+              <a:graphicFrameLocks xmlns:a="http://schemas.openxmlformats.org/drawingml/2006/main" noChangeAspect="1"/>
+            </wp:cNvGraphicFramePr>
+            <a:graphic xmlns:a="http://schemas.openxmlformats.org/drawingml/2006/main">
+              <a:graphicData uri="http://schemas.openxmlformats.org/drawingml/2006/picture">
+                <pic:pic xmlns:pic="http://schemas.openxmlformats.org/drawingml/2006/picture">
+                  <pic:nvPicPr>
+                    <pic:cNvPr id="5" name="Picture 5" descr="Diagram&#10;&#10;Description automatically generated"/>
+                    <pic:cNvPicPr>
+                      <a:picLocks noChangeAspect="1" noChangeArrowheads="1"/>
+                    </pic:cNvPicPr>
+                  </pic:nvPicPr>
+                  <pic:blipFill>
+                    <a:blip r:embed="rId15">
+                      <a:extLst>
+                        <a:ext uri="{28A0092B-C50C-407E-A947-70E740481C1C}">
+                          <a14:useLocalDpi xmlns:a14="http://schemas.microsoft.com/office/drawing/2010/main" val="0"/>
+                        </a:ext>
+                      </a:extLst>
+                    </a:blip>
+                    <a:srcRect/>
+                    <a:stretch>
+                      <a:fillRect/>
+                    </a:stretch>
+                  </pic:blipFill>
+                  <pic:spPr bwMode="auto">
+                    <a:xfrm>
+                      <a:off x="0" y="0"/>
+                      <a:ext cx="5052116" cy="3283876"/>
+                    </a:xfrm>
+                    <a:prstGeom prst="rect">
+                      <a:avLst/>
+                    </a:prstGeom>
+                    <a:noFill/>
+                    <a:ln>
+                      <a:noFill/>
+                    </a:ln>
+                  </pic:spPr>
+                </pic:pic>
+              </a:graphicData>
+            </a:graphic>
+          </wp:inline>
+        </w:drawing>
+      </w:r>
+    </w:p>
+    <w:p>
+      <w:pPr>
+        <w:pStyle w:val="BodyText"/>
+        <w:rPr>
+          <w:lang w:val="en-US"/>
+        </w:rPr>
+      </w:pPr>
+    </w:p>
+    <w:p>
+      <w:pPr>
+        <w:pStyle w:val="Heading3"/>
+        <w:rPr>
+          <w:lang w:val="en-US"/>
+        </w:rPr>
+      </w:pPr>
+      <w:bookmarkStart w:id="14" w:name="_Toc64843145"/>
+      <w:r>
+        <w:rPr>
+          <w:lang w:val="en-US"/>
+        </w:rPr>
+        <w:t>Component and Deployment Diagram</w:t>
+      </w:r>
+      <w:bookmarkEnd w:id="14"/>
+    </w:p>
+    <w:p>
+      <w:pPr>
+        <w:pStyle w:val="InfoBlue"/>
+      </w:pPr>
+      <w:r>
+        <w:rPr>
+          <w:noProof/>
+        </w:rPr>
+        <w:drawing>
+          <wp:inline distT="0" distB="0" distL="0" distR="0" wp14:anchorId="163D6878" wp14:editId="4CD5B115">
+            <wp:extent cx="4381500" cy="3243537"/>
+            <wp:effectExtent l="0" t="0" r="0" b="0"/>
+            <wp:docPr id="6" name="Picture 6" descr="Diagram&#10;&#10;Description automatically generated"/>
+            <wp:cNvGraphicFramePr>
+              <a:graphicFrameLocks xmlns:a="http://schemas.openxmlformats.org/drawingml/2006/main" noChangeAspect="1"/>
+            </wp:cNvGraphicFramePr>
+            <a:graphic xmlns:a="http://schemas.openxmlformats.org/drawingml/2006/main">
+              <a:graphicData uri="http://schemas.openxmlformats.org/drawingml/2006/picture">
+                <pic:pic xmlns:pic="http://schemas.openxmlformats.org/drawingml/2006/picture">
+                  <pic:nvPicPr>
+                    <pic:cNvPr id="6" name="Picture 6" descr="Diagram&#10;&#10;Description automatically generated"/>
+                    <pic:cNvPicPr>
+                      <a:picLocks noChangeAspect="1" noChangeArrowheads="1"/>
+                    </pic:cNvPicPr>
+                  </pic:nvPicPr>
+                  <pic:blipFill>
+                    <a:blip r:embed="rId16">
+                      <a:extLst>
+                        <a:ext uri="{28A0092B-C50C-407E-A947-70E740481C1C}">
+                          <a14:useLocalDpi xmlns:a14="http://schemas.microsoft.com/office/drawing/2010/main" val="0"/>
+                        </a:ext>
+                      </a:extLst>
+                    </a:blip>
+                    <a:srcRect/>
+                    <a:stretch>
+                      <a:fillRect/>
+                    </a:stretch>
+                  </pic:blipFill>
+                  <pic:spPr bwMode="auto">
+                    <a:xfrm>
+                      <a:off x="0" y="0"/>
+                      <a:ext cx="4386712" cy="3247396"/>
+                    </a:xfrm>
+                    <a:prstGeom prst="rect">
+                      <a:avLst/>
+                    </a:prstGeom>
+                    <a:noFill/>
+                    <a:ln>
+                      <a:noFill/>
+                    </a:ln>
+                  </pic:spPr>
+                </pic:pic>
+              </a:graphicData>
+            </a:graphic>
+          </wp:inline>
+        </w:drawing>
+      </w:r>
+    </w:p>
+    <w:p>
+      <w:pPr>
+        <w:rPr>
+          <w:lang w:val="en-US"/>
+        </w:rPr>
+      </w:pPr>
+    </w:p>
+    <w:p>
+      <w:pPr>
+        <w:pStyle w:val="Heading1"/>
+        <w:rPr>
+          <w:lang w:val="en-US"/>
+        </w:rPr>
+      </w:pPr>
+      <w:bookmarkStart w:id="15" w:name="_Toc64843146"/>
+      <w:r>
+        <w:rPr>
+          <w:lang w:val="en-US"/>
+        </w:rPr>
+        <w:t>Deliverable 3</w:t>
+      </w:r>
+      <w:bookmarkEnd w:id="15"/>
     </w:p>
     <w:p>
       <w:pPr>
@@ -3883,14 +4555,14 @@
           <w:lang w:val="en-US"/>
         </w:rPr>
       </w:pPr>
-      <w:bookmarkStart w:id="11" w:name="_Toc64843142"/>
-      <w:r>
-        <w:rPr>
-          <w:lang w:val="en-US"/>
-        </w:rPr>
-        <w:t>Architectural Design</w:t>
-      </w:r>
-      <w:bookmarkEnd w:id="11"/>
+      <w:bookmarkStart w:id="16" w:name="_Toc64843147"/>
+      <w:r>
+        <w:rPr>
+          <w:lang w:val="en-US"/>
+        </w:rPr>
+        <w:t>Design Model</w:t>
+      </w:r>
+      <w:bookmarkEnd w:id="16"/>
     </w:p>
     <w:p>
       <w:pPr>
@@ -3899,21 +4571,104 @@
           <w:lang w:val="en-US"/>
         </w:rPr>
       </w:pPr>
-      <w:bookmarkStart w:id="12" w:name="_Toc64843143"/>
-      <w:r>
-        <w:rPr>
-          <w:lang w:val="en-US"/>
-        </w:rPr>
-        <w:t>Conceptual Architecture</w:t>
-      </w:r>
-      <w:bookmarkEnd w:id="12"/>
+      <w:bookmarkStart w:id="17" w:name="_Toc64843148"/>
+      <w:r>
+        <w:rPr>
+          <w:lang w:val="en-US"/>
+        </w:rPr>
+        <w:t xml:space="preserve">Dynamic </w:t>
+      </w:r>
+      <w:r>
+        <w:rPr>
+          <w:lang w:val="en-US"/>
+        </w:rPr>
+        <w:t>Behavior</w:t>
+      </w:r>
+      <w:bookmarkEnd w:id="17"/>
     </w:p>
     <w:p>
       <w:pPr>
         <w:pStyle w:val="InfoBlue"/>
-      </w:pPr>
-      <w:r>
-        <w:t>[Define the system’s conceptual architecture; use an architectural style and pattern - highlight its use and motivate your choice.]</w:t>
+        <w:rPr>
+          <w:i w:val="0"/>
+        </w:rPr>
+      </w:pPr>
+      <w:r>
+        <w:t>[Create the interaction diagrams (1 sequence, 1 communication diagrams) for 2 relevant scenarios]</w:t>
+      </w:r>
+    </w:p>
+    <w:p>
+      <w:pPr>
+        <w:rPr>
+          <w:lang w:val="en-US"/>
+        </w:rPr>
+      </w:pPr>
+    </w:p>
+    <w:p>
+      <w:pPr>
+        <w:pStyle w:val="Heading3"/>
+        <w:rPr>
+          <w:lang w:val="en-US"/>
+        </w:rPr>
+      </w:pPr>
+      <w:bookmarkStart w:id="18" w:name="_Toc64843149"/>
+      <w:r>
+        <w:rPr>
+          <w:lang w:val="en-US"/>
+        </w:rPr>
+        <w:lastRenderedPageBreak/>
+        <w:t>Class Diagram</w:t>
+      </w:r>
+      <w:bookmarkEnd w:id="18"/>
+    </w:p>
+    <w:p>
+      <w:pPr>
+        <w:pStyle w:val="InfoBlue"/>
+        <w:rPr>
+          <w:i w:val="0"/>
+        </w:rPr>
+      </w:pPr>
+      <w:r>
+        <w:t xml:space="preserve">[Create the UML class diagram; apply </w:t>
+      </w:r>
+      <w:proofErr w:type="spellStart"/>
+      <w:r>
+        <w:t>GoF</w:t>
+      </w:r>
+      <w:proofErr w:type="spellEnd"/>
+      <w:r>
+        <w:t xml:space="preserve"> patterns and motivate your choice]</w:t>
+      </w:r>
+    </w:p>
+    <w:p>
+      <w:pPr>
+        <w:rPr>
+          <w:lang w:val="en-US"/>
+        </w:rPr>
+      </w:pPr>
+    </w:p>
+    <w:p>
+      <w:pPr>
+        <w:pStyle w:val="Heading2"/>
+        <w:rPr>
+          <w:lang w:val="en-US"/>
+        </w:rPr>
+      </w:pPr>
+      <w:bookmarkStart w:id="19" w:name="_Toc64843150"/>
+      <w:r>
+        <w:rPr>
+          <w:lang w:val="en-US"/>
+        </w:rPr>
+        <w:t>Data Model</w:t>
+      </w:r>
+      <w:bookmarkEnd w:id="19"/>
+    </w:p>
+    <w:p>
+      <w:pPr>
+        <w:pStyle w:val="InfoBlue"/>
+      </w:pPr>
+      <w:r>
+        <w:t>[Create the data model for the system.]</w:t>
       </w:r>
     </w:p>
     <w:p>
@@ -3926,64 +4681,69 @@
     </w:p>
     <w:p>
       <w:pPr>
-        <w:pStyle w:val="Heading3"/>
-        <w:rPr>
-          <w:lang w:val="en-US"/>
-        </w:rPr>
-      </w:pPr>
-      <w:bookmarkStart w:id="13" w:name="_Toc64843144"/>
-      <w:r>
-        <w:rPr>
-          <w:lang w:val="en-US"/>
-        </w:rPr>
-        <w:t>Package Design</w:t>
-      </w:r>
-      <w:bookmarkEnd w:id="13"/>
-      <w:r>
-        <w:rPr>
-          <w:lang w:val="en-US"/>
-        </w:rPr>
-        <w:t xml:space="preserve"> </w:t>
-      </w:r>
+        <w:pStyle w:val="Heading1"/>
+        <w:rPr>
+          <w:lang w:val="en-US"/>
+        </w:rPr>
+      </w:pPr>
+      <w:bookmarkStart w:id="20" w:name="_Toc64843151"/>
+      <w:r>
+        <w:rPr>
+          <w:lang w:val="en-US"/>
+        </w:rPr>
+        <w:t>System Testing</w:t>
+      </w:r>
+      <w:bookmarkEnd w:id="20"/>
     </w:p>
     <w:p>
       <w:pPr>
         <w:pStyle w:val="InfoBlue"/>
       </w:pPr>
       <w:r>
-        <w:t>[Create a package diagram]</w:t>
-      </w:r>
-    </w:p>
-    <w:p>
-      <w:pPr>
-        <w:pStyle w:val="BodyText"/>
-        <w:rPr>
-          <w:lang w:val="en-US"/>
-        </w:rPr>
-      </w:pPr>
-    </w:p>
-    <w:p>
-      <w:pPr>
-        <w:pStyle w:val="Heading3"/>
-        <w:rPr>
-          <w:lang w:val="en-US"/>
-        </w:rPr>
-      </w:pPr>
-      <w:bookmarkStart w:id="14" w:name="_Toc64843145"/>
-      <w:r>
-        <w:rPr>
-          <w:lang w:val="en-US"/>
-        </w:rPr>
-        <w:t>Component and Deployment Diagram</w:t>
-      </w:r>
-      <w:bookmarkEnd w:id="14"/>
+        <w:t>[</w:t>
+      </w:r>
+      <w:r>
+        <w:t>Describe the testing methides and some test cases</w:t>
+      </w:r>
+      <w:r>
+        <w:t>.]</w:t>
+      </w:r>
+    </w:p>
+    <w:p>
+      <w:pPr>
+        <w:rPr>
+          <w:lang w:val="en-US"/>
+        </w:rPr>
+      </w:pPr>
+    </w:p>
+    <w:p>
+      <w:pPr>
+        <w:pStyle w:val="Heading1"/>
+        <w:rPr>
+          <w:lang w:val="en-US"/>
+        </w:rPr>
+      </w:pPr>
+      <w:bookmarkStart w:id="21" w:name="_Toc64843152"/>
+      <w:r>
+        <w:rPr>
+          <w:lang w:val="en-US"/>
+        </w:rPr>
+        <w:t>Future Improvements</w:t>
+      </w:r>
+      <w:bookmarkEnd w:id="21"/>
     </w:p>
     <w:p>
       <w:pPr>
         <w:pStyle w:val="InfoBlue"/>
       </w:pPr>
       <w:r>
-        <w:t>[Create the component and deployment diagrams.]</w:t>
+        <w:t>[</w:t>
+      </w:r>
+      <w:r>
+        <w:t>Present some features that apply to the application scope.</w:t>
+      </w:r>
+      <w:r>
+        <w:t>]</w:t>
       </w:r>
     </w:p>
     <w:p>
@@ -4000,141 +4760,17 @@
           <w:lang w:val="en-US"/>
         </w:rPr>
       </w:pPr>
-      <w:bookmarkStart w:id="15" w:name="_Toc64843146"/>
-      <w:r>
-        <w:rPr>
-          <w:lang w:val="en-US"/>
-        </w:rPr>
-        <w:lastRenderedPageBreak/>
-        <w:t>Deliverable 3</w:t>
-      </w:r>
-      <w:bookmarkEnd w:id="15"/>
-    </w:p>
-    <w:p>
-      <w:pPr>
-        <w:pStyle w:val="Heading2"/>
-        <w:rPr>
-          <w:lang w:val="en-US"/>
-        </w:rPr>
-      </w:pPr>
-      <w:bookmarkStart w:id="16" w:name="_Toc64843147"/>
-      <w:r>
-        <w:rPr>
-          <w:lang w:val="en-US"/>
-        </w:rPr>
-        <w:t>Design Model</w:t>
-      </w:r>
-      <w:bookmarkEnd w:id="16"/>
-    </w:p>
-    <w:p>
-      <w:pPr>
-        <w:pStyle w:val="Heading3"/>
-        <w:rPr>
-          <w:lang w:val="en-US"/>
-        </w:rPr>
-      </w:pPr>
-      <w:bookmarkStart w:id="17" w:name="_Toc64843148"/>
-      <w:r>
-        <w:rPr>
-          <w:lang w:val="en-US"/>
-        </w:rPr>
-        <w:t xml:space="preserve">Dynamic </w:t>
-      </w:r>
-      <w:r>
-        <w:rPr>
-          <w:lang w:val="en-US"/>
-        </w:rPr>
-        <w:t>Behavior</w:t>
-      </w:r>
-      <w:bookmarkEnd w:id="17"/>
-    </w:p>
-    <w:p>
-      <w:pPr>
-        <w:pStyle w:val="InfoBlue"/>
-        <w:rPr>
-          <w:i w:val="0"/>
-        </w:rPr>
-      </w:pPr>
-      <w:r>
-        <w:t>[Create the interaction diagrams (1 sequence, 1 communication diagrams) for 2 relevant scenarios]</w:t>
-      </w:r>
-    </w:p>
-    <w:p>
-      <w:pPr>
-        <w:rPr>
-          <w:lang w:val="en-US"/>
-        </w:rPr>
-      </w:pPr>
-    </w:p>
-    <w:p>
-      <w:pPr>
-        <w:pStyle w:val="Heading3"/>
-        <w:rPr>
-          <w:lang w:val="en-US"/>
-        </w:rPr>
-      </w:pPr>
-      <w:bookmarkStart w:id="18" w:name="_Toc64843149"/>
-      <w:r>
-        <w:rPr>
-          <w:lang w:val="en-US"/>
-        </w:rPr>
-        <w:t>Class Diagram</w:t>
-      </w:r>
-      <w:bookmarkEnd w:id="18"/>
-    </w:p>
-    <w:p>
-      <w:pPr>
-        <w:pStyle w:val="InfoBlue"/>
-        <w:rPr>
-          <w:i w:val="0"/>
-        </w:rPr>
-      </w:pPr>
-      <w:r>
-        <w:t xml:space="preserve">[Create the UML class diagram; apply </w:t>
-      </w:r>
-      <w:proofErr w:type="spellStart"/>
-      <w:r>
-        <w:t>GoF</w:t>
-      </w:r>
-      <w:proofErr w:type="spellEnd"/>
-      <w:r>
-        <w:t xml:space="preserve"> patterns and motivate your choice]</w:t>
-      </w:r>
-    </w:p>
-    <w:p>
-      <w:pPr>
-        <w:rPr>
-          <w:lang w:val="en-US"/>
-        </w:rPr>
-      </w:pPr>
-    </w:p>
-    <w:p>
-      <w:pPr>
-        <w:pStyle w:val="Heading2"/>
-        <w:rPr>
-          <w:lang w:val="en-US"/>
-        </w:rPr>
-      </w:pPr>
-      <w:bookmarkStart w:id="19" w:name="_Toc64843150"/>
-      <w:r>
-        <w:rPr>
-          <w:lang w:val="en-US"/>
-        </w:rPr>
-        <w:t>Data Model</w:t>
-      </w:r>
-      <w:bookmarkEnd w:id="19"/>
-    </w:p>
-    <w:p>
-      <w:pPr>
-        <w:pStyle w:val="InfoBlue"/>
-      </w:pPr>
-      <w:r>
-        <w:t>[Create the data model for the system.]</w:t>
-      </w:r>
-    </w:p>
-    <w:p>
-      <w:pPr>
-        <w:pStyle w:val="BodyText"/>
+      <w:bookmarkStart w:id="22" w:name="_Toc64843153"/>
+      <w:r>
+        <w:rPr>
+          <w:lang w:val="en-US"/>
+        </w:rPr>
+        <w:t>Conclusion</w:t>
+      </w:r>
+      <w:bookmarkEnd w:id="22"/>
+    </w:p>
+    <w:p>
+      <w:pPr>
         <w:rPr>
           <w:lang w:val="en-US"/>
         </w:rPr>
@@ -4147,103 +4783,6 @@
           <w:lang w:val="en-US"/>
         </w:rPr>
       </w:pPr>
-      <w:bookmarkStart w:id="20" w:name="_Toc64843151"/>
-      <w:r>
-        <w:rPr>
-          <w:lang w:val="en-US"/>
-        </w:rPr>
-        <w:t>System Testing</w:t>
-      </w:r>
-      <w:bookmarkEnd w:id="20"/>
-    </w:p>
-    <w:p>
-      <w:pPr>
-        <w:pStyle w:val="InfoBlue"/>
-      </w:pPr>
-      <w:r>
-        <w:t>[</w:t>
-      </w:r>
-      <w:r>
-        <w:t>Describe the testing methides and some test cases</w:t>
-      </w:r>
-      <w:r>
-        <w:t>.]</w:t>
-      </w:r>
-    </w:p>
-    <w:p>
-      <w:pPr>
-        <w:rPr>
-          <w:lang w:val="en-US"/>
-        </w:rPr>
-      </w:pPr>
-    </w:p>
-    <w:p>
-      <w:pPr>
-        <w:pStyle w:val="Heading1"/>
-        <w:rPr>
-          <w:lang w:val="en-US"/>
-        </w:rPr>
-      </w:pPr>
-      <w:bookmarkStart w:id="21" w:name="_Toc64843152"/>
-      <w:r>
-        <w:rPr>
-          <w:lang w:val="en-US"/>
-        </w:rPr>
-        <w:t>Future Improvements</w:t>
-      </w:r>
-      <w:bookmarkEnd w:id="21"/>
-    </w:p>
-    <w:p>
-      <w:pPr>
-        <w:pStyle w:val="InfoBlue"/>
-      </w:pPr>
-      <w:r>
-        <w:t>[</w:t>
-      </w:r>
-      <w:r>
-        <w:t>Present some features that apply to the application scope.</w:t>
-      </w:r>
-      <w:r>
-        <w:t>]</w:t>
-      </w:r>
-    </w:p>
-    <w:p>
-      <w:pPr>
-        <w:rPr>
-          <w:lang w:val="en-US"/>
-        </w:rPr>
-      </w:pPr>
-    </w:p>
-    <w:p>
-      <w:pPr>
-        <w:pStyle w:val="Heading1"/>
-        <w:rPr>
-          <w:lang w:val="en-US"/>
-        </w:rPr>
-      </w:pPr>
-      <w:bookmarkStart w:id="22" w:name="_Toc64843153"/>
-      <w:r>
-        <w:rPr>
-          <w:lang w:val="en-US"/>
-        </w:rPr>
-        <w:t>Conclusion</w:t>
-      </w:r>
-      <w:bookmarkEnd w:id="22"/>
-    </w:p>
-    <w:p>
-      <w:pPr>
-        <w:rPr>
-          <w:lang w:val="en-US"/>
-        </w:rPr>
-      </w:pPr>
-    </w:p>
-    <w:p>
-      <w:pPr>
-        <w:pStyle w:val="Heading1"/>
-        <w:rPr>
-          <w:lang w:val="en-US"/>
-        </w:rPr>
-      </w:pPr>
       <w:bookmarkStart w:id="23" w:name="_Toc64843154"/>
       <w:r>
         <w:rPr>
@@ -4261,9 +4800,9 @@
       </w:pPr>
     </w:p>
     <w:sectPr>
-      <w:headerReference w:type="default" r:id="rId14"/>
-      <w:footerReference w:type="even" r:id="rId15"/>
-      <w:footerReference w:type="first" r:id="rId16"/>
+      <w:headerReference w:type="default" r:id="rId17"/>
+      <w:footerReference w:type="even" r:id="rId18"/>
+      <w:footerReference w:type="first" r:id="rId19"/>
       <w:pgSz w:w="11900" w:h="16840"/>
       <w:pgMar w:top="1440" w:right="1440" w:bottom="1440" w:left="1440" w:header="708" w:footer="708" w:gutter="0"/>
       <w:cols w:space="708"/>
@@ -4274,7 +4813,7 @@
 </file>
 
 <file path=word/endnotes.xml><?xml version="1.0" encoding="utf-8"?>
-<w:endnotes xmlns:wpc="http://schemas.microsoft.com/office/word/2010/wordprocessingCanvas" xmlns:cx="http://schemas.microsoft.com/office/drawing/2014/chartex" xmlns:cx1="http://schemas.microsoft.com/office/drawing/2015/9/8/chartex" xmlns:cx2="http://schemas.microsoft.com/office/drawing/2015/10/21/chartex" xmlns:cx3="http://schemas.microsoft.com/office/drawing/2016/5/9/chartex" xmlns:cx4="http://schemas.microsoft.com/office/drawing/2016/5/10/chartex" xmlns:cx5="http://schemas.microsoft.com/office/drawing/2016/5/11/chartex" xmlns:cx6="http://schemas.microsoft.com/office/drawing/2016/5/12/chartex" xmlns:cx7="http://schemas.microsoft.com/office/drawing/2016/5/13/chartex" xmlns:cx8="http://schemas.microsoft.com/office/drawing/2016/5/14/chartex" xmlns:mc="http://schemas.openxmlformats.org/markup-compatibility/2006" xmlns:aink="http://schemas.microsoft.com/office/drawing/2016/ink" xmlns:am3d="http://schemas.microsoft.com/office/drawing/2017/model3d" xmlns:o="urn:schemas-microsoft-com:office:office" xmlns:oel="http://schemas.microsoft.com/office/2019/extlst" xmlns:r="http://schemas.openxmlformats.org/officeDocument/2006/relationships" xmlns:m="http://schemas.openxmlformats.org/officeDocument/2006/math" xmlns:v="urn:schemas-microsoft-com:vml" xmlns:wp14="http://schemas.microsoft.com/office/word/2010/wordprocessingDrawing" xmlns:wp="http://schemas.openxmlformats.org/drawingml/2006/wordprocessingDrawing" xmlns:w10="urn:schemas-microsoft-com:office:word" xmlns:w="http://schemas.openxmlformats.org/wordprocessingml/2006/main" xmlns:w14="http://schemas.microsoft.com/office/word/2010/wordml" xmlns:w15="http://schemas.microsoft.com/office/word/2012/wordml" xmlns:w16cex="http://schemas.microsoft.com/office/word/2018/wordml/cex" xmlns:w16cid="http://schemas.microsoft.com/office/word/2016/wordml/cid" xmlns:w16="http://schemas.microsoft.com/office/word/2018/wordml" xmlns:w16sdtdh="http://schemas.microsoft.com/office/word/2020/wordml/sdtdatahash" xmlns:w16se="http://schemas.microsoft.com/office/word/2015/wordml/symex" xmlns:wpg="http://schemas.microsoft.com/office/word/2010/wordprocessingGroup" xmlns:wpi="http://schemas.microsoft.com/office/word/2010/wordprocessingInk" xmlns:wne="http://schemas.microsoft.com/office/word/2006/wordml" xmlns:wps="http://schemas.microsoft.com/office/word/2010/wordprocessingShape" mc:Ignorable="w14 w15 w16se w16cid w16 w16cex w16sdtdh wp14">
+<w:endnotes xmlns:wpc="http://schemas.microsoft.com/office/word/2010/wordprocessingCanvas" xmlns:cx="http://schemas.microsoft.com/office/drawing/2014/chartex" xmlns:cx1="http://schemas.microsoft.com/office/drawing/2015/9/8/chartex" xmlns:cx2="http://schemas.microsoft.com/office/drawing/2015/10/21/chartex" xmlns:cx3="http://schemas.microsoft.com/office/drawing/2016/5/9/chartex" xmlns:cx4="http://schemas.microsoft.com/office/drawing/2016/5/10/chartex" xmlns:cx5="http://schemas.microsoft.com/office/drawing/2016/5/11/chartex" xmlns:cx6="http://schemas.microsoft.com/office/drawing/2016/5/12/chartex" xmlns:cx7="http://schemas.microsoft.com/office/drawing/2016/5/13/chartex" xmlns:cx8="http://schemas.microsoft.com/office/drawing/2016/5/14/chartex" xmlns:mc="http://schemas.openxmlformats.org/markup-compatibility/2006" xmlns:aink="http://schemas.microsoft.com/office/drawing/2016/ink" xmlns:am3d="http://schemas.microsoft.com/office/drawing/2017/model3d" xmlns:o="urn:schemas-microsoft-com:office:office" xmlns:oel="http://schemas.microsoft.com/office/2019/extlst" xmlns:r="http://schemas.openxmlformats.org/officeDocument/2006/relationships" xmlns:m="http://schemas.openxmlformats.org/officeDocument/2006/math" xmlns:v="urn:schemas-microsoft-com:vml" xmlns:wp14="http://schemas.microsoft.com/office/word/2010/wordprocessingDrawing" xmlns:wp="http://schemas.openxmlformats.org/drawingml/2006/wordprocessingDrawing" xmlns:w10="urn:schemas-microsoft-com:office:word" xmlns:w="http://schemas.openxmlformats.org/wordprocessingml/2006/main" xmlns:w14="http://schemas.microsoft.com/office/word/2010/wordml" xmlns:w15="http://schemas.microsoft.com/office/word/2012/wordml" xmlns:w16cex="http://schemas.microsoft.com/office/word/2018/wordml/cex" xmlns:w16cid="http://schemas.microsoft.com/office/word/2016/wordml/cid" xmlns:w16="http://schemas.microsoft.com/office/word/2018/wordml" xmlns:w16du="http://schemas.microsoft.com/office/word/2023/wordml/word16du" xmlns:w16sdtdh="http://schemas.microsoft.com/office/word/2020/wordml/sdtdatahash" xmlns:w16se="http://schemas.microsoft.com/office/word/2015/wordml/symex" xmlns:wpg="http://schemas.microsoft.com/office/word/2010/wordprocessingGroup" xmlns:wpi="http://schemas.microsoft.com/office/word/2010/wordprocessingInk" xmlns:wne="http://schemas.microsoft.com/office/word/2006/wordml" xmlns:wps="http://schemas.microsoft.com/office/word/2010/wordprocessingShape" mc:Ignorable="w14 w15 w16se w16cid w16 w16cex w16sdtdh wp14">
   <w:endnote w:type="separator" w:id="-1">
     <w:p>
       <w:r>
@@ -4293,7 +4832,7 @@
 </file>
 
 <file path=word/footer1.xml><?xml version="1.0" encoding="utf-8"?>
-<w:ftr xmlns:wpc="http://schemas.microsoft.com/office/word/2010/wordprocessingCanvas" xmlns:cx="http://schemas.microsoft.com/office/drawing/2014/chartex" xmlns:cx1="http://schemas.microsoft.com/office/drawing/2015/9/8/chartex" xmlns:cx2="http://schemas.microsoft.com/office/drawing/2015/10/21/chartex" xmlns:cx3="http://schemas.microsoft.com/office/drawing/2016/5/9/chartex" xmlns:cx4="http://schemas.microsoft.com/office/drawing/2016/5/10/chartex" xmlns:cx5="http://schemas.microsoft.com/office/drawing/2016/5/11/chartex" xmlns:cx6="http://schemas.microsoft.com/office/drawing/2016/5/12/chartex" xmlns:cx7="http://schemas.microsoft.com/office/drawing/2016/5/13/chartex" xmlns:cx8="http://schemas.microsoft.com/office/drawing/2016/5/14/chartex" xmlns:mc="http://schemas.openxmlformats.org/markup-compatibility/2006" xmlns:aink="http://schemas.microsoft.com/office/drawing/2016/ink" xmlns:am3d="http://schemas.microsoft.com/office/drawing/2017/model3d" xmlns:o="urn:schemas-microsoft-com:office:office" xmlns:oel="http://schemas.microsoft.com/office/2019/extlst" xmlns:r="http://schemas.openxmlformats.org/officeDocument/2006/relationships" xmlns:m="http://schemas.openxmlformats.org/officeDocument/2006/math" xmlns:v="urn:schemas-microsoft-com:vml" xmlns:wp14="http://schemas.microsoft.com/office/word/2010/wordprocessingDrawing" xmlns:wp="http://schemas.openxmlformats.org/drawingml/2006/wordprocessingDrawing" xmlns:w10="urn:schemas-microsoft-com:office:word" xmlns:w="http://schemas.openxmlformats.org/wordprocessingml/2006/main" xmlns:w14="http://schemas.microsoft.com/office/word/2010/wordml" xmlns:w15="http://schemas.microsoft.com/office/word/2012/wordml" xmlns:w16cex="http://schemas.microsoft.com/office/word/2018/wordml/cex" xmlns:w16cid="http://schemas.microsoft.com/office/word/2016/wordml/cid" xmlns:w16="http://schemas.microsoft.com/office/word/2018/wordml" xmlns:w16sdtdh="http://schemas.microsoft.com/office/word/2020/wordml/sdtdatahash" xmlns:w16se="http://schemas.microsoft.com/office/word/2015/wordml/symex" xmlns:wpg="http://schemas.microsoft.com/office/word/2010/wordprocessingGroup" xmlns:wpi="http://schemas.microsoft.com/office/word/2010/wordprocessingInk" xmlns:wne="http://schemas.microsoft.com/office/word/2006/wordml" xmlns:wps="http://schemas.microsoft.com/office/word/2010/wordprocessingShape" mc:Ignorable="w14 w15 w16se w16cid w16 w16cex w16sdtdh wp14">
+<w:ftr xmlns:wpc="http://schemas.microsoft.com/office/word/2010/wordprocessingCanvas" xmlns:cx="http://schemas.microsoft.com/office/drawing/2014/chartex" xmlns:cx1="http://schemas.microsoft.com/office/drawing/2015/9/8/chartex" xmlns:cx2="http://schemas.microsoft.com/office/drawing/2015/10/21/chartex" xmlns:cx3="http://schemas.microsoft.com/office/drawing/2016/5/9/chartex" xmlns:cx4="http://schemas.microsoft.com/office/drawing/2016/5/10/chartex" xmlns:cx5="http://schemas.microsoft.com/office/drawing/2016/5/11/chartex" xmlns:cx6="http://schemas.microsoft.com/office/drawing/2016/5/12/chartex" xmlns:cx7="http://schemas.microsoft.com/office/drawing/2016/5/13/chartex" xmlns:cx8="http://schemas.microsoft.com/office/drawing/2016/5/14/chartex" xmlns:mc="http://schemas.openxmlformats.org/markup-compatibility/2006" xmlns:aink="http://schemas.microsoft.com/office/drawing/2016/ink" xmlns:am3d="http://schemas.microsoft.com/office/drawing/2017/model3d" xmlns:o="urn:schemas-microsoft-com:office:office" xmlns:oel="http://schemas.microsoft.com/office/2019/extlst" xmlns:r="http://schemas.openxmlformats.org/officeDocument/2006/relationships" xmlns:m="http://schemas.openxmlformats.org/officeDocument/2006/math" xmlns:v="urn:schemas-microsoft-com:vml" xmlns:wp14="http://schemas.microsoft.com/office/word/2010/wordprocessingDrawing" xmlns:wp="http://schemas.openxmlformats.org/drawingml/2006/wordprocessingDrawing" xmlns:w10="urn:schemas-microsoft-com:office:word" xmlns:w="http://schemas.openxmlformats.org/wordprocessingml/2006/main" xmlns:w14="http://schemas.microsoft.com/office/word/2010/wordml" xmlns:w15="http://schemas.microsoft.com/office/word/2012/wordml" xmlns:w16cex="http://schemas.microsoft.com/office/word/2018/wordml/cex" xmlns:w16cid="http://schemas.microsoft.com/office/word/2016/wordml/cid" xmlns:w16="http://schemas.microsoft.com/office/word/2018/wordml" xmlns:w16du="http://schemas.microsoft.com/office/word/2023/wordml/word16du" xmlns:w16sdtdh="http://schemas.microsoft.com/office/word/2020/wordml/sdtdatahash" xmlns:w16se="http://schemas.microsoft.com/office/word/2015/wordml/symex" xmlns:wpg="http://schemas.microsoft.com/office/word/2010/wordprocessingGroup" xmlns:wpi="http://schemas.microsoft.com/office/word/2010/wordprocessingInk" xmlns:wne="http://schemas.microsoft.com/office/word/2006/wordml" xmlns:wps="http://schemas.microsoft.com/office/word/2010/wordprocessingShape" mc:Ignorable="w14 w15 w16se w16cid w16 w16cex w16sdtdh wp14">
   <w:sdt>
     <w:sdtPr>
       <w:rPr>
@@ -4345,7 +4884,7 @@
 </file>
 
 <file path=word/footer2.xml><?xml version="1.0" encoding="utf-8"?>
-<w:ftr xmlns:wpc="http://schemas.microsoft.com/office/word/2010/wordprocessingCanvas" xmlns:cx="http://schemas.microsoft.com/office/drawing/2014/chartex" xmlns:cx1="http://schemas.microsoft.com/office/drawing/2015/9/8/chartex" xmlns:cx2="http://schemas.microsoft.com/office/drawing/2015/10/21/chartex" xmlns:cx3="http://schemas.microsoft.com/office/drawing/2016/5/9/chartex" xmlns:cx4="http://schemas.microsoft.com/office/drawing/2016/5/10/chartex" xmlns:cx5="http://schemas.microsoft.com/office/drawing/2016/5/11/chartex" xmlns:cx6="http://schemas.microsoft.com/office/drawing/2016/5/12/chartex" xmlns:cx7="http://schemas.microsoft.com/office/drawing/2016/5/13/chartex" xmlns:cx8="http://schemas.microsoft.com/office/drawing/2016/5/14/chartex" xmlns:mc="http://schemas.openxmlformats.org/markup-compatibility/2006" xmlns:aink="http://schemas.microsoft.com/office/drawing/2016/ink" xmlns:am3d="http://schemas.microsoft.com/office/drawing/2017/model3d" xmlns:o="urn:schemas-microsoft-com:office:office" xmlns:oel="http://schemas.microsoft.com/office/2019/extlst" xmlns:r="http://schemas.openxmlformats.org/officeDocument/2006/relationships" xmlns:m="http://schemas.openxmlformats.org/officeDocument/2006/math" xmlns:v="urn:schemas-microsoft-com:vml" xmlns:wp14="http://schemas.microsoft.com/office/word/2010/wordprocessingDrawing" xmlns:wp="http://schemas.openxmlformats.org/drawingml/2006/wordprocessingDrawing" xmlns:w10="urn:schemas-microsoft-com:office:word" xmlns:w="http://schemas.openxmlformats.org/wordprocessingml/2006/main" xmlns:w14="http://schemas.microsoft.com/office/word/2010/wordml" xmlns:w15="http://schemas.microsoft.com/office/word/2012/wordml" xmlns:w16cex="http://schemas.microsoft.com/office/word/2018/wordml/cex" xmlns:w16cid="http://schemas.microsoft.com/office/word/2016/wordml/cid" xmlns:w16="http://schemas.microsoft.com/office/word/2018/wordml" xmlns:w16sdtdh="http://schemas.microsoft.com/office/word/2020/wordml/sdtdatahash" xmlns:w16se="http://schemas.microsoft.com/office/word/2015/wordml/symex" xmlns:wpg="http://schemas.microsoft.com/office/word/2010/wordprocessingGroup" xmlns:wpi="http://schemas.microsoft.com/office/word/2010/wordprocessingInk" xmlns:wne="http://schemas.microsoft.com/office/word/2006/wordml" xmlns:wps="http://schemas.microsoft.com/office/word/2010/wordprocessingShape" mc:Ignorable="w14 w15 w16se w16cid w16 w16cex w16sdtdh wp14">
+<w:ftr xmlns:wpc="http://schemas.microsoft.com/office/word/2010/wordprocessingCanvas" xmlns:cx="http://schemas.microsoft.com/office/drawing/2014/chartex" xmlns:cx1="http://schemas.microsoft.com/office/drawing/2015/9/8/chartex" xmlns:cx2="http://schemas.microsoft.com/office/drawing/2015/10/21/chartex" xmlns:cx3="http://schemas.microsoft.com/office/drawing/2016/5/9/chartex" xmlns:cx4="http://schemas.microsoft.com/office/drawing/2016/5/10/chartex" xmlns:cx5="http://schemas.microsoft.com/office/drawing/2016/5/11/chartex" xmlns:cx6="http://schemas.microsoft.com/office/drawing/2016/5/12/chartex" xmlns:cx7="http://schemas.microsoft.com/office/drawing/2016/5/13/chartex" xmlns:cx8="http://schemas.microsoft.com/office/drawing/2016/5/14/chartex" xmlns:mc="http://schemas.openxmlformats.org/markup-compatibility/2006" xmlns:aink="http://schemas.microsoft.com/office/drawing/2016/ink" xmlns:am3d="http://schemas.microsoft.com/office/drawing/2017/model3d" xmlns:o="urn:schemas-microsoft-com:office:office" xmlns:oel="http://schemas.microsoft.com/office/2019/extlst" xmlns:r="http://schemas.openxmlformats.org/officeDocument/2006/relationships" xmlns:m="http://schemas.openxmlformats.org/officeDocument/2006/math" xmlns:v="urn:schemas-microsoft-com:vml" xmlns:wp14="http://schemas.microsoft.com/office/word/2010/wordprocessingDrawing" xmlns:wp="http://schemas.openxmlformats.org/drawingml/2006/wordprocessingDrawing" xmlns:w10="urn:schemas-microsoft-com:office:word" xmlns:w="http://schemas.openxmlformats.org/wordprocessingml/2006/main" xmlns:w14="http://schemas.microsoft.com/office/word/2010/wordml" xmlns:w15="http://schemas.microsoft.com/office/word/2012/wordml" xmlns:w16cex="http://schemas.microsoft.com/office/word/2018/wordml/cex" xmlns:w16cid="http://schemas.microsoft.com/office/word/2016/wordml/cid" xmlns:w16="http://schemas.microsoft.com/office/word/2018/wordml" xmlns:w16du="http://schemas.microsoft.com/office/word/2023/wordml/word16du" xmlns:w16sdtdh="http://schemas.microsoft.com/office/word/2020/wordml/sdtdatahash" xmlns:w16se="http://schemas.microsoft.com/office/word/2015/wordml/symex" xmlns:wpg="http://schemas.microsoft.com/office/word/2010/wordprocessingGroup" xmlns:wpi="http://schemas.microsoft.com/office/word/2010/wordprocessingInk" xmlns:wne="http://schemas.microsoft.com/office/word/2006/wordml" xmlns:wps="http://schemas.microsoft.com/office/word/2010/wordprocessingShape" mc:Ignorable="w14 w15 w16se w16cid w16 w16cex w16sdtdh wp14">
   <w:p>
     <w:pPr>
       <w:pStyle w:val="Footer"/>
@@ -4392,7 +4931,7 @@
 </file>
 
 <file path=word/footnotes.xml><?xml version="1.0" encoding="utf-8"?>
-<w:footnotes xmlns:wpc="http://schemas.microsoft.com/office/word/2010/wordprocessingCanvas" xmlns:cx="http://schemas.microsoft.com/office/drawing/2014/chartex" xmlns:cx1="http://schemas.microsoft.com/office/drawing/2015/9/8/chartex" xmlns:cx2="http://schemas.microsoft.com/office/drawing/2015/10/21/chartex" xmlns:cx3="http://schemas.microsoft.com/office/drawing/2016/5/9/chartex" xmlns:cx4="http://schemas.microsoft.com/office/drawing/2016/5/10/chartex" xmlns:cx5="http://schemas.microsoft.com/office/drawing/2016/5/11/chartex" xmlns:cx6="http://schemas.microsoft.com/office/drawing/2016/5/12/chartex" xmlns:cx7="http://schemas.microsoft.com/office/drawing/2016/5/13/chartex" xmlns:cx8="http://schemas.microsoft.com/office/drawing/2016/5/14/chartex" xmlns:mc="http://schemas.openxmlformats.org/markup-compatibility/2006" xmlns:aink="http://schemas.microsoft.com/office/drawing/2016/ink" xmlns:am3d="http://schemas.microsoft.com/office/drawing/2017/model3d" xmlns:o="urn:schemas-microsoft-com:office:office" xmlns:oel="http://schemas.microsoft.com/office/2019/extlst" xmlns:r="http://schemas.openxmlformats.org/officeDocument/2006/relationships" xmlns:m="http://schemas.openxmlformats.org/officeDocument/2006/math" xmlns:v="urn:schemas-microsoft-com:vml" xmlns:wp14="http://schemas.microsoft.com/office/word/2010/wordprocessingDrawing" xmlns:wp="http://schemas.openxmlformats.org/drawingml/2006/wordprocessingDrawing" xmlns:w10="urn:schemas-microsoft-com:office:word" xmlns:w="http://schemas.openxmlformats.org/wordprocessingml/2006/main" xmlns:w14="http://schemas.microsoft.com/office/word/2010/wordml" xmlns:w15="http://schemas.microsoft.com/office/word/2012/wordml" xmlns:w16cex="http://schemas.microsoft.com/office/word/2018/wordml/cex" xmlns:w16cid="http://schemas.microsoft.com/office/word/2016/wordml/cid" xmlns:w16="http://schemas.microsoft.com/office/word/2018/wordml" xmlns:w16sdtdh="http://schemas.microsoft.com/office/word/2020/wordml/sdtdatahash" xmlns:w16se="http://schemas.microsoft.com/office/word/2015/wordml/symex" xmlns:wpg="http://schemas.microsoft.com/office/word/2010/wordprocessingGroup" xmlns:wpi="http://schemas.microsoft.com/office/word/2010/wordprocessingInk" xmlns:wne="http://schemas.microsoft.com/office/word/2006/wordml" xmlns:wps="http://schemas.microsoft.com/office/word/2010/wordprocessingShape" mc:Ignorable="w14 w15 w16se w16cid w16 w16cex w16sdtdh wp14">
+<w:footnotes xmlns:wpc="http://schemas.microsoft.com/office/word/2010/wordprocessingCanvas" xmlns:cx="http://schemas.microsoft.com/office/drawing/2014/chartex" xmlns:cx1="http://schemas.microsoft.com/office/drawing/2015/9/8/chartex" xmlns:cx2="http://schemas.microsoft.com/office/drawing/2015/10/21/chartex" xmlns:cx3="http://schemas.microsoft.com/office/drawing/2016/5/9/chartex" xmlns:cx4="http://schemas.microsoft.com/office/drawing/2016/5/10/chartex" xmlns:cx5="http://schemas.microsoft.com/office/drawing/2016/5/11/chartex" xmlns:cx6="http://schemas.microsoft.com/office/drawing/2016/5/12/chartex" xmlns:cx7="http://schemas.microsoft.com/office/drawing/2016/5/13/chartex" xmlns:cx8="http://schemas.microsoft.com/office/drawing/2016/5/14/chartex" xmlns:mc="http://schemas.openxmlformats.org/markup-compatibility/2006" xmlns:aink="http://schemas.microsoft.com/office/drawing/2016/ink" xmlns:am3d="http://schemas.microsoft.com/office/drawing/2017/model3d" xmlns:o="urn:schemas-microsoft-com:office:office" xmlns:oel="http://schemas.microsoft.com/office/2019/extlst" xmlns:r="http://schemas.openxmlformats.org/officeDocument/2006/relationships" xmlns:m="http://schemas.openxmlformats.org/officeDocument/2006/math" xmlns:v="urn:schemas-microsoft-com:vml" xmlns:wp14="http://schemas.microsoft.com/office/word/2010/wordprocessingDrawing" xmlns:wp="http://schemas.openxmlformats.org/drawingml/2006/wordprocessingDrawing" xmlns:w10="urn:schemas-microsoft-com:office:word" xmlns:w="http://schemas.openxmlformats.org/wordprocessingml/2006/main" xmlns:w14="http://schemas.microsoft.com/office/word/2010/wordml" xmlns:w15="http://schemas.microsoft.com/office/word/2012/wordml" xmlns:w16cex="http://schemas.microsoft.com/office/word/2018/wordml/cex" xmlns:w16cid="http://schemas.microsoft.com/office/word/2016/wordml/cid" xmlns:w16="http://schemas.microsoft.com/office/word/2018/wordml" xmlns:w16du="http://schemas.microsoft.com/office/word/2023/wordml/word16du" xmlns:w16sdtdh="http://schemas.microsoft.com/office/word/2020/wordml/sdtdatahash" xmlns:w16se="http://schemas.microsoft.com/office/word/2015/wordml/symex" xmlns:wpg="http://schemas.microsoft.com/office/word/2010/wordprocessingGroup" xmlns:wpi="http://schemas.microsoft.com/office/word/2010/wordprocessingInk" xmlns:wne="http://schemas.microsoft.com/office/word/2006/wordml" xmlns:wps="http://schemas.microsoft.com/office/word/2010/wordprocessingShape" mc:Ignorable="w14 w15 w16se w16cid w16 w16cex w16sdtdh wp14">
   <w:footnote w:type="separator" w:id="-1">
     <w:p>
       <w:r>
@@ -4411,7 +4950,7 @@
 </file>
 
 <file path=word/header1.xml><?xml version="1.0" encoding="utf-8"?>
-<w:hdr xmlns:wpc="http://schemas.microsoft.com/office/word/2010/wordprocessingCanvas" xmlns:cx="http://schemas.microsoft.com/office/drawing/2014/chartex" xmlns:cx1="http://schemas.microsoft.com/office/drawing/2015/9/8/chartex" xmlns:cx2="http://schemas.microsoft.com/office/drawing/2015/10/21/chartex" xmlns:cx3="http://schemas.microsoft.com/office/drawing/2016/5/9/chartex" xmlns:cx4="http://schemas.microsoft.com/office/drawing/2016/5/10/chartex" xmlns:cx5="http://schemas.microsoft.com/office/drawing/2016/5/11/chartex" xmlns:cx6="http://schemas.microsoft.com/office/drawing/2016/5/12/chartex" xmlns:cx7="http://schemas.microsoft.com/office/drawing/2016/5/13/chartex" xmlns:cx8="http://schemas.microsoft.com/office/drawing/2016/5/14/chartex" xmlns:mc="http://schemas.openxmlformats.org/markup-compatibility/2006" xmlns:aink="http://schemas.microsoft.com/office/drawing/2016/ink" xmlns:am3d="http://schemas.microsoft.com/office/drawing/2017/model3d" xmlns:o="urn:schemas-microsoft-com:office:office" xmlns:oel="http://schemas.microsoft.com/office/2019/extlst" xmlns:r="http://schemas.openxmlformats.org/officeDocument/2006/relationships" xmlns:m="http://schemas.openxmlformats.org/officeDocument/2006/math" xmlns:v="urn:schemas-microsoft-com:vml" xmlns:wp14="http://schemas.microsoft.com/office/word/2010/wordprocessingDrawing" xmlns:wp="http://schemas.openxmlformats.org/drawingml/2006/wordprocessingDrawing" xmlns:w10="urn:schemas-microsoft-com:office:word" xmlns:w="http://schemas.openxmlformats.org/wordprocessingml/2006/main" xmlns:w14="http://schemas.microsoft.com/office/word/2010/wordml" xmlns:w15="http://schemas.microsoft.com/office/word/2012/wordml" xmlns:w16cex="http://schemas.microsoft.com/office/word/2018/wordml/cex" xmlns:w16cid="http://schemas.microsoft.com/office/word/2016/wordml/cid" xmlns:w16="http://schemas.microsoft.com/office/word/2018/wordml" xmlns:w16sdtdh="http://schemas.microsoft.com/office/word/2020/wordml/sdtdatahash" xmlns:w16se="http://schemas.microsoft.com/office/word/2015/wordml/symex" xmlns:wpg="http://schemas.microsoft.com/office/word/2010/wordprocessingGroup" xmlns:wpi="http://schemas.microsoft.com/office/word/2010/wordprocessingInk" xmlns:wne="http://schemas.microsoft.com/office/word/2006/wordml" xmlns:wps="http://schemas.microsoft.com/office/word/2010/wordprocessingShape" mc:Ignorable="w14 w15 w16se w16cid w16 w16cex w16sdtdh wp14">
+<w:hdr xmlns:wpc="http://schemas.microsoft.com/office/word/2010/wordprocessingCanvas" xmlns:cx="http://schemas.microsoft.com/office/drawing/2014/chartex" xmlns:cx1="http://schemas.microsoft.com/office/drawing/2015/9/8/chartex" xmlns:cx2="http://schemas.microsoft.com/office/drawing/2015/10/21/chartex" xmlns:cx3="http://schemas.microsoft.com/office/drawing/2016/5/9/chartex" xmlns:cx4="http://schemas.microsoft.com/office/drawing/2016/5/10/chartex" xmlns:cx5="http://schemas.microsoft.com/office/drawing/2016/5/11/chartex" xmlns:cx6="http://schemas.microsoft.com/office/drawing/2016/5/12/chartex" xmlns:cx7="http://schemas.microsoft.com/office/drawing/2016/5/13/chartex" xmlns:cx8="http://schemas.microsoft.com/office/drawing/2016/5/14/chartex" xmlns:mc="http://schemas.openxmlformats.org/markup-compatibility/2006" xmlns:aink="http://schemas.microsoft.com/office/drawing/2016/ink" xmlns:am3d="http://schemas.microsoft.com/office/drawing/2017/model3d" xmlns:o="urn:schemas-microsoft-com:office:office" xmlns:oel="http://schemas.microsoft.com/office/2019/extlst" xmlns:r="http://schemas.openxmlformats.org/officeDocument/2006/relationships" xmlns:m="http://schemas.openxmlformats.org/officeDocument/2006/math" xmlns:v="urn:schemas-microsoft-com:vml" xmlns:wp14="http://schemas.microsoft.com/office/word/2010/wordprocessingDrawing" xmlns:wp="http://schemas.openxmlformats.org/drawingml/2006/wordprocessingDrawing" xmlns:w10="urn:schemas-microsoft-com:office:word" xmlns:w="http://schemas.openxmlformats.org/wordprocessingml/2006/main" xmlns:w14="http://schemas.microsoft.com/office/word/2010/wordml" xmlns:w15="http://schemas.microsoft.com/office/word/2012/wordml" xmlns:w16cex="http://schemas.microsoft.com/office/word/2018/wordml/cex" xmlns:w16cid="http://schemas.microsoft.com/office/word/2016/wordml/cid" xmlns:w16="http://schemas.microsoft.com/office/word/2018/wordml" xmlns:w16du="http://schemas.microsoft.com/office/word/2023/wordml/word16du" xmlns:w16sdtdh="http://schemas.microsoft.com/office/word/2020/wordml/sdtdatahash" xmlns:w16se="http://schemas.microsoft.com/office/word/2015/wordml/symex" xmlns:wpg="http://schemas.microsoft.com/office/word/2010/wordprocessingGroup" xmlns:wpi="http://schemas.microsoft.com/office/word/2010/wordprocessingInk" xmlns:wne="http://schemas.microsoft.com/office/word/2006/wordml" xmlns:wps="http://schemas.microsoft.com/office/word/2010/wordprocessingShape" mc:Ignorable="w14 w15 w16se w16cid w16 w16cex w16sdtdh wp14">
   <w:p>
     <w:pPr>
       <w:pStyle w:val="Header"/>
@@ -4425,7 +4964,7 @@
 </file>
 
 <file path=word/numbering.xml><?xml version="1.0" encoding="utf-8"?>
-<w:numbering xmlns:wpc="http://schemas.microsoft.com/office/word/2010/wordprocessingCanvas" xmlns:cx="http://schemas.microsoft.com/office/drawing/2014/chartex" xmlns:cx1="http://schemas.microsoft.com/office/drawing/2015/9/8/chartex" xmlns:cx2="http://schemas.microsoft.com/office/drawing/2015/10/21/chartex" xmlns:cx3="http://schemas.microsoft.com/office/drawing/2016/5/9/chartex" xmlns:cx4="http://schemas.microsoft.com/office/drawing/2016/5/10/chartex" xmlns:cx5="http://schemas.microsoft.com/office/drawing/2016/5/11/chartex" xmlns:cx6="http://schemas.microsoft.com/office/drawing/2016/5/12/chartex" xmlns:cx7="http://schemas.microsoft.com/office/drawing/2016/5/13/chartex" xmlns:cx8="http://schemas.microsoft.com/office/drawing/2016/5/14/chartex" xmlns:mc="http://schemas.openxmlformats.org/markup-compatibility/2006" xmlns:aink="http://schemas.microsoft.com/office/drawing/2016/ink" xmlns:am3d="http://schemas.microsoft.com/office/drawing/2017/model3d" xmlns:o="urn:schemas-microsoft-com:office:office" xmlns:oel="http://schemas.microsoft.com/office/2019/extlst" xmlns:r="http://schemas.openxmlformats.org/officeDocument/2006/relationships" xmlns:m="http://schemas.openxmlformats.org/officeDocument/2006/math" xmlns:v="urn:schemas-microsoft-com:vml" xmlns:wp14="http://schemas.microsoft.com/office/word/2010/wordprocessingDrawing" xmlns:wp="http://schemas.openxmlformats.org/drawingml/2006/wordprocessingDrawing" xmlns:w10="urn:schemas-microsoft-com:office:word" xmlns:w="http://schemas.openxmlformats.org/wordprocessingml/2006/main" xmlns:w14="http://schemas.microsoft.com/office/word/2010/wordml" xmlns:w15="http://schemas.microsoft.com/office/word/2012/wordml" xmlns:w16cex="http://schemas.microsoft.com/office/word/2018/wordml/cex" xmlns:w16cid="http://schemas.microsoft.com/office/word/2016/wordml/cid" xmlns:w16="http://schemas.microsoft.com/office/word/2018/wordml" xmlns:w16sdtdh="http://schemas.microsoft.com/office/word/2020/wordml/sdtdatahash" xmlns:w16se="http://schemas.microsoft.com/office/word/2015/wordml/symex" xmlns:wpg="http://schemas.microsoft.com/office/word/2010/wordprocessingGroup" xmlns:wpi="http://schemas.microsoft.com/office/word/2010/wordprocessingInk" xmlns:wne="http://schemas.microsoft.com/office/word/2006/wordml" xmlns:wps="http://schemas.microsoft.com/office/word/2010/wordprocessingShape" mc:Ignorable="w14 w15 w16se w16cid w16 w16cex w16sdtdh wp14">
+<w:numbering xmlns:wpc="http://schemas.microsoft.com/office/word/2010/wordprocessingCanvas" xmlns:cx="http://schemas.microsoft.com/office/drawing/2014/chartex" xmlns:cx1="http://schemas.microsoft.com/office/drawing/2015/9/8/chartex" xmlns:cx2="http://schemas.microsoft.com/office/drawing/2015/10/21/chartex" xmlns:cx3="http://schemas.microsoft.com/office/drawing/2016/5/9/chartex" xmlns:cx4="http://schemas.microsoft.com/office/drawing/2016/5/10/chartex" xmlns:cx5="http://schemas.microsoft.com/office/drawing/2016/5/11/chartex" xmlns:cx6="http://schemas.microsoft.com/office/drawing/2016/5/12/chartex" xmlns:cx7="http://schemas.microsoft.com/office/drawing/2016/5/13/chartex" xmlns:cx8="http://schemas.microsoft.com/office/drawing/2016/5/14/chartex" xmlns:mc="http://schemas.openxmlformats.org/markup-compatibility/2006" xmlns:aink="http://schemas.microsoft.com/office/drawing/2016/ink" xmlns:am3d="http://schemas.microsoft.com/office/drawing/2017/model3d" xmlns:o="urn:schemas-microsoft-com:office:office" xmlns:oel="http://schemas.microsoft.com/office/2019/extlst" xmlns:r="http://schemas.openxmlformats.org/officeDocument/2006/relationships" xmlns:m="http://schemas.openxmlformats.org/officeDocument/2006/math" xmlns:v="urn:schemas-microsoft-com:vml" xmlns:wp14="http://schemas.microsoft.com/office/word/2010/wordprocessingDrawing" xmlns:wp="http://schemas.openxmlformats.org/drawingml/2006/wordprocessingDrawing" xmlns:w10="urn:schemas-microsoft-com:office:word" xmlns:w="http://schemas.openxmlformats.org/wordprocessingml/2006/main" xmlns:w14="http://schemas.microsoft.com/office/word/2010/wordml" xmlns:w15="http://schemas.microsoft.com/office/word/2012/wordml" xmlns:w16cex="http://schemas.microsoft.com/office/word/2018/wordml/cex" xmlns:w16cid="http://schemas.microsoft.com/office/word/2016/wordml/cid" xmlns:w16="http://schemas.microsoft.com/office/word/2018/wordml" xmlns:w16du="http://schemas.microsoft.com/office/word/2023/wordml/word16du" xmlns:w16sdtdh="http://schemas.microsoft.com/office/word/2020/wordml/sdtdatahash" xmlns:w16se="http://schemas.microsoft.com/office/word/2015/wordml/symex" xmlns:wpg="http://schemas.microsoft.com/office/word/2010/wordprocessingGroup" xmlns:wpi="http://schemas.microsoft.com/office/word/2010/wordprocessingInk" xmlns:wne="http://schemas.microsoft.com/office/word/2006/wordml" xmlns:wps="http://schemas.microsoft.com/office/word/2010/wordprocessingShape" mc:Ignorable="w14 w15 w16se w16cid w16 w16cex w16sdtdh wp14">
   <w:abstractNum w:abstractNumId="0" w15:restartNumberingAfterBreak="0">
     <w:nsid w:val="04183C20"/>
     <w:multiLevelType w:val="hybridMultilevel"/>
@@ -4857,6 +5396,119 @@
     </w:lvl>
   </w:abstractNum>
   <w:abstractNum w:abstractNumId="5" w15:restartNumberingAfterBreak="0">
+    <w:nsid w:val="1B1520DC"/>
+    <w:multiLevelType w:val="hybridMultilevel"/>
+    <w:tmpl w:val="9DD2EB70"/>
+    <w:lvl w:ilvl="0" w:tplc="08090001">
+      <w:start w:val="1"/>
+      <w:numFmt w:val="bullet"/>
+      <w:lvlText w:val=""/>
+      <w:lvlJc w:val="left"/>
+      <w:pPr>
+        <w:ind w:left="720" w:hanging="360"/>
+      </w:pPr>
+      <w:rPr>
+        <w:rFonts w:ascii="Symbol" w:hAnsi="Symbol" w:hint="default"/>
+      </w:rPr>
+    </w:lvl>
+    <w:lvl w:ilvl="1" w:tplc="08090003" w:tentative="1">
+      <w:start w:val="1"/>
+      <w:numFmt w:val="bullet"/>
+      <w:lvlText w:val="o"/>
+      <w:lvlJc w:val="left"/>
+      <w:pPr>
+        <w:ind w:left="1440" w:hanging="360"/>
+      </w:pPr>
+      <w:rPr>
+        <w:rFonts w:ascii="Courier New" w:hAnsi="Courier New" w:cs="Courier New" w:hint="default"/>
+      </w:rPr>
+    </w:lvl>
+    <w:lvl w:ilvl="2" w:tplc="08090005" w:tentative="1">
+      <w:start w:val="1"/>
+      <w:numFmt w:val="bullet"/>
+      <w:lvlText w:val=""/>
+      <w:lvlJc w:val="left"/>
+      <w:pPr>
+        <w:ind w:left="2160" w:hanging="360"/>
+      </w:pPr>
+      <w:rPr>
+        <w:rFonts w:ascii="Wingdings" w:hAnsi="Wingdings" w:hint="default"/>
+      </w:rPr>
+    </w:lvl>
+    <w:lvl w:ilvl="3" w:tplc="08090001" w:tentative="1">
+      <w:start w:val="1"/>
+      <w:numFmt w:val="bullet"/>
+      <w:lvlText w:val=""/>
+      <w:lvlJc w:val="left"/>
+      <w:pPr>
+        <w:ind w:left="2880" w:hanging="360"/>
+      </w:pPr>
+      <w:rPr>
+        <w:rFonts w:ascii="Symbol" w:hAnsi="Symbol" w:hint="default"/>
+      </w:rPr>
+    </w:lvl>
+    <w:lvl w:ilvl="4" w:tplc="08090003" w:tentative="1">
+      <w:start w:val="1"/>
+      <w:numFmt w:val="bullet"/>
+      <w:lvlText w:val="o"/>
+      <w:lvlJc w:val="left"/>
+      <w:pPr>
+        <w:ind w:left="3600" w:hanging="360"/>
+      </w:pPr>
+      <w:rPr>
+        <w:rFonts w:ascii="Courier New" w:hAnsi="Courier New" w:cs="Courier New" w:hint="default"/>
+      </w:rPr>
+    </w:lvl>
+    <w:lvl w:ilvl="5" w:tplc="08090005" w:tentative="1">
+      <w:start w:val="1"/>
+      <w:numFmt w:val="bullet"/>
+      <w:lvlText w:val=""/>
+      <w:lvlJc w:val="left"/>
+      <w:pPr>
+        <w:ind w:left="4320" w:hanging="360"/>
+      </w:pPr>
+      <w:rPr>
+        <w:rFonts w:ascii="Wingdings" w:hAnsi="Wingdings" w:hint="default"/>
+      </w:rPr>
+    </w:lvl>
+    <w:lvl w:ilvl="6" w:tplc="08090001" w:tentative="1">
+      <w:start w:val="1"/>
+      <w:numFmt w:val="bullet"/>
+      <w:lvlText w:val=""/>
+      <w:lvlJc w:val="left"/>
+      <w:pPr>
+        <w:ind w:left="5040" w:hanging="360"/>
+      </w:pPr>
+      <w:rPr>
+        <w:rFonts w:ascii="Symbol" w:hAnsi="Symbol" w:hint="default"/>
+      </w:rPr>
+    </w:lvl>
+    <w:lvl w:ilvl="7" w:tplc="08090003" w:tentative="1">
+      <w:start w:val="1"/>
+      <w:numFmt w:val="bullet"/>
+      <w:lvlText w:val="o"/>
+      <w:lvlJc w:val="left"/>
+      <w:pPr>
+        <w:ind w:left="5760" w:hanging="360"/>
+      </w:pPr>
+      <w:rPr>
+        <w:rFonts w:ascii="Courier New" w:hAnsi="Courier New" w:cs="Courier New" w:hint="default"/>
+      </w:rPr>
+    </w:lvl>
+    <w:lvl w:ilvl="8" w:tplc="08090005" w:tentative="1">
+      <w:start w:val="1"/>
+      <w:numFmt w:val="bullet"/>
+      <w:lvlText w:val=""/>
+      <w:lvlJc w:val="left"/>
+      <w:pPr>
+        <w:ind w:left="6480" w:hanging="360"/>
+      </w:pPr>
+      <w:rPr>
+        <w:rFonts w:ascii="Wingdings" w:hAnsi="Wingdings" w:hint="default"/>
+      </w:rPr>
+    </w:lvl>
+  </w:abstractNum>
+  <w:abstractNum w:abstractNumId="6" w15:restartNumberingAfterBreak="0">
     <w:nsid w:val="1CED67CA"/>
     <w:multiLevelType w:val="hybridMultilevel"/>
     <w:tmpl w:val="D5EA0D84"/>
@@ -4942,7 +5594,7 @@
       </w:pPr>
     </w:lvl>
   </w:abstractNum>
-  <w:abstractNum w:abstractNumId="6" w15:restartNumberingAfterBreak="0">
+  <w:abstractNum w:abstractNumId="7" w15:restartNumberingAfterBreak="0">
     <w:nsid w:val="2CB5684E"/>
     <w:multiLevelType w:val="hybridMultilevel"/>
     <w:tmpl w:val="808634D6"/>
@@ -5028,7 +5680,7 @@
       </w:pPr>
     </w:lvl>
   </w:abstractNum>
-  <w:abstractNum w:abstractNumId="7" w15:restartNumberingAfterBreak="0">
+  <w:abstractNum w:abstractNumId="8" w15:restartNumberingAfterBreak="0">
     <w:nsid w:val="2CDD61C8"/>
     <w:multiLevelType w:val="hybridMultilevel"/>
     <w:tmpl w:val="2C46D1D2"/>
@@ -5114,7 +5766,7 @@
       </w:pPr>
     </w:lvl>
   </w:abstractNum>
-  <w:abstractNum w:abstractNumId="8" w15:restartNumberingAfterBreak="0">
+  <w:abstractNum w:abstractNumId="9" w15:restartNumberingAfterBreak="0">
     <w:nsid w:val="2FD23F0E"/>
     <w:multiLevelType w:val="hybridMultilevel"/>
     <w:tmpl w:val="8AFA012C"/>
@@ -5200,7 +5852,7 @@
       </w:pPr>
     </w:lvl>
   </w:abstractNum>
-  <w:abstractNum w:abstractNumId="9" w15:restartNumberingAfterBreak="0">
+  <w:abstractNum w:abstractNumId="10" w15:restartNumberingAfterBreak="0">
     <w:nsid w:val="318904D7"/>
     <w:multiLevelType w:val="hybridMultilevel"/>
     <w:tmpl w:val="A4D03130"/>
@@ -5286,7 +5938,233 @@
       </w:pPr>
     </w:lvl>
   </w:abstractNum>
-  <w:abstractNum w:abstractNumId="10" w15:restartNumberingAfterBreak="0">
+  <w:abstractNum w:abstractNumId="11" w15:restartNumberingAfterBreak="0">
+    <w:nsid w:val="40F831BF"/>
+    <w:multiLevelType w:val="hybridMultilevel"/>
+    <w:tmpl w:val="6DAE20E2"/>
+    <w:lvl w:ilvl="0" w:tplc="08090001">
+      <w:start w:val="1"/>
+      <w:numFmt w:val="bullet"/>
+      <w:lvlText w:val=""/>
+      <w:lvlJc w:val="left"/>
+      <w:pPr>
+        <w:ind w:left="720" w:hanging="360"/>
+      </w:pPr>
+      <w:rPr>
+        <w:rFonts w:ascii="Symbol" w:hAnsi="Symbol" w:hint="default"/>
+      </w:rPr>
+    </w:lvl>
+    <w:lvl w:ilvl="1" w:tplc="08090003" w:tentative="1">
+      <w:start w:val="1"/>
+      <w:numFmt w:val="bullet"/>
+      <w:lvlText w:val="o"/>
+      <w:lvlJc w:val="left"/>
+      <w:pPr>
+        <w:ind w:left="1440" w:hanging="360"/>
+      </w:pPr>
+      <w:rPr>
+        <w:rFonts w:ascii="Courier New" w:hAnsi="Courier New" w:cs="Courier New" w:hint="default"/>
+      </w:rPr>
+    </w:lvl>
+    <w:lvl w:ilvl="2" w:tplc="08090005" w:tentative="1">
+      <w:start w:val="1"/>
+      <w:numFmt w:val="bullet"/>
+      <w:lvlText w:val=""/>
+      <w:lvlJc w:val="left"/>
+      <w:pPr>
+        <w:ind w:left="2160" w:hanging="360"/>
+      </w:pPr>
+      <w:rPr>
+        <w:rFonts w:ascii="Wingdings" w:hAnsi="Wingdings" w:hint="default"/>
+      </w:rPr>
+    </w:lvl>
+    <w:lvl w:ilvl="3" w:tplc="08090001" w:tentative="1">
+      <w:start w:val="1"/>
+      <w:numFmt w:val="bullet"/>
+      <w:lvlText w:val=""/>
+      <w:lvlJc w:val="left"/>
+      <w:pPr>
+        <w:ind w:left="2880" w:hanging="360"/>
+      </w:pPr>
+      <w:rPr>
+        <w:rFonts w:ascii="Symbol" w:hAnsi="Symbol" w:hint="default"/>
+      </w:rPr>
+    </w:lvl>
+    <w:lvl w:ilvl="4" w:tplc="08090003" w:tentative="1">
+      <w:start w:val="1"/>
+      <w:numFmt w:val="bullet"/>
+      <w:lvlText w:val="o"/>
+      <w:lvlJc w:val="left"/>
+      <w:pPr>
+        <w:ind w:left="3600" w:hanging="360"/>
+      </w:pPr>
+      <w:rPr>
+        <w:rFonts w:ascii="Courier New" w:hAnsi="Courier New" w:cs="Courier New" w:hint="default"/>
+      </w:rPr>
+    </w:lvl>
+    <w:lvl w:ilvl="5" w:tplc="08090005" w:tentative="1">
+      <w:start w:val="1"/>
+      <w:numFmt w:val="bullet"/>
+      <w:lvlText w:val=""/>
+      <w:lvlJc w:val="left"/>
+      <w:pPr>
+        <w:ind w:left="4320" w:hanging="360"/>
+      </w:pPr>
+      <w:rPr>
+        <w:rFonts w:ascii="Wingdings" w:hAnsi="Wingdings" w:hint="default"/>
+      </w:rPr>
+    </w:lvl>
+    <w:lvl w:ilvl="6" w:tplc="08090001" w:tentative="1">
+      <w:start w:val="1"/>
+      <w:numFmt w:val="bullet"/>
+      <w:lvlText w:val=""/>
+      <w:lvlJc w:val="left"/>
+      <w:pPr>
+        <w:ind w:left="5040" w:hanging="360"/>
+      </w:pPr>
+      <w:rPr>
+        <w:rFonts w:ascii="Symbol" w:hAnsi="Symbol" w:hint="default"/>
+      </w:rPr>
+    </w:lvl>
+    <w:lvl w:ilvl="7" w:tplc="08090003" w:tentative="1">
+      <w:start w:val="1"/>
+      <w:numFmt w:val="bullet"/>
+      <w:lvlText w:val="o"/>
+      <w:lvlJc w:val="left"/>
+      <w:pPr>
+        <w:ind w:left="5760" w:hanging="360"/>
+      </w:pPr>
+      <w:rPr>
+        <w:rFonts w:ascii="Courier New" w:hAnsi="Courier New" w:cs="Courier New" w:hint="default"/>
+      </w:rPr>
+    </w:lvl>
+    <w:lvl w:ilvl="8" w:tplc="08090005" w:tentative="1">
+      <w:start w:val="1"/>
+      <w:numFmt w:val="bullet"/>
+      <w:lvlText w:val=""/>
+      <w:lvlJc w:val="left"/>
+      <w:pPr>
+        <w:ind w:left="6480" w:hanging="360"/>
+      </w:pPr>
+      <w:rPr>
+        <w:rFonts w:ascii="Wingdings" w:hAnsi="Wingdings" w:hint="default"/>
+      </w:rPr>
+    </w:lvl>
+  </w:abstractNum>
+  <w:abstractNum w:abstractNumId="12" w15:restartNumberingAfterBreak="0">
+    <w:nsid w:val="59625CE6"/>
+    <w:multiLevelType w:val="hybridMultilevel"/>
+    <w:tmpl w:val="762C166E"/>
+    <w:lvl w:ilvl="0" w:tplc="08090001">
+      <w:start w:val="1"/>
+      <w:numFmt w:val="bullet"/>
+      <w:lvlText w:val=""/>
+      <w:lvlJc w:val="left"/>
+      <w:pPr>
+        <w:ind w:left="720" w:hanging="360"/>
+      </w:pPr>
+      <w:rPr>
+        <w:rFonts w:ascii="Symbol" w:hAnsi="Symbol" w:hint="default"/>
+      </w:rPr>
+    </w:lvl>
+    <w:lvl w:ilvl="1" w:tplc="08090003" w:tentative="1">
+      <w:start w:val="1"/>
+      <w:numFmt w:val="bullet"/>
+      <w:lvlText w:val="o"/>
+      <w:lvlJc w:val="left"/>
+      <w:pPr>
+        <w:ind w:left="1440" w:hanging="360"/>
+      </w:pPr>
+      <w:rPr>
+        <w:rFonts w:ascii="Courier New" w:hAnsi="Courier New" w:cs="Courier New" w:hint="default"/>
+      </w:rPr>
+    </w:lvl>
+    <w:lvl w:ilvl="2" w:tplc="08090005" w:tentative="1">
+      <w:start w:val="1"/>
+      <w:numFmt w:val="bullet"/>
+      <w:lvlText w:val=""/>
+      <w:lvlJc w:val="left"/>
+      <w:pPr>
+        <w:ind w:left="2160" w:hanging="360"/>
+      </w:pPr>
+      <w:rPr>
+        <w:rFonts w:ascii="Wingdings" w:hAnsi="Wingdings" w:hint="default"/>
+      </w:rPr>
+    </w:lvl>
+    <w:lvl w:ilvl="3" w:tplc="08090001" w:tentative="1">
+      <w:start w:val="1"/>
+      <w:numFmt w:val="bullet"/>
+      <w:lvlText w:val=""/>
+      <w:lvlJc w:val="left"/>
+      <w:pPr>
+        <w:ind w:left="2880" w:hanging="360"/>
+      </w:pPr>
+      <w:rPr>
+        <w:rFonts w:ascii="Symbol" w:hAnsi="Symbol" w:hint="default"/>
+      </w:rPr>
+    </w:lvl>
+    <w:lvl w:ilvl="4" w:tplc="08090003" w:tentative="1">
+      <w:start w:val="1"/>
+      <w:numFmt w:val="bullet"/>
+      <w:lvlText w:val="o"/>
+      <w:lvlJc w:val="left"/>
+      <w:pPr>
+        <w:ind w:left="3600" w:hanging="360"/>
+      </w:pPr>
+      <w:rPr>
+        <w:rFonts w:ascii="Courier New" w:hAnsi="Courier New" w:cs="Courier New" w:hint="default"/>
+      </w:rPr>
+    </w:lvl>
+    <w:lvl w:ilvl="5" w:tplc="08090005" w:tentative="1">
+      <w:start w:val="1"/>
+      <w:numFmt w:val="bullet"/>
+      <w:lvlText w:val=""/>
+      <w:lvlJc w:val="left"/>
+      <w:pPr>
+        <w:ind w:left="4320" w:hanging="360"/>
+      </w:pPr>
+      <w:rPr>
+        <w:rFonts w:ascii="Wingdings" w:hAnsi="Wingdings" w:hint="default"/>
+      </w:rPr>
+    </w:lvl>
+    <w:lvl w:ilvl="6" w:tplc="08090001" w:tentative="1">
+      <w:start w:val="1"/>
+      <w:numFmt w:val="bullet"/>
+      <w:lvlText w:val=""/>
+      <w:lvlJc w:val="left"/>
+      <w:pPr>
+        <w:ind w:left="5040" w:hanging="360"/>
+      </w:pPr>
+      <w:rPr>
+        <w:rFonts w:ascii="Symbol" w:hAnsi="Symbol" w:hint="default"/>
+      </w:rPr>
+    </w:lvl>
+    <w:lvl w:ilvl="7" w:tplc="08090003" w:tentative="1">
+      <w:start w:val="1"/>
+      <w:numFmt w:val="bullet"/>
+      <w:lvlText w:val="o"/>
+      <w:lvlJc w:val="left"/>
+      <w:pPr>
+        <w:ind w:left="5760" w:hanging="360"/>
+      </w:pPr>
+      <w:rPr>
+        <w:rFonts w:ascii="Courier New" w:hAnsi="Courier New" w:cs="Courier New" w:hint="default"/>
+      </w:rPr>
+    </w:lvl>
+    <w:lvl w:ilvl="8" w:tplc="08090005" w:tentative="1">
+      <w:start w:val="1"/>
+      <w:numFmt w:val="bullet"/>
+      <w:lvlText w:val=""/>
+      <w:lvlJc w:val="left"/>
+      <w:pPr>
+        <w:ind w:left="6480" w:hanging="360"/>
+      </w:pPr>
+      <w:rPr>
+        <w:rFonts w:ascii="Wingdings" w:hAnsi="Wingdings" w:hint="default"/>
+      </w:rPr>
+    </w:lvl>
+  </w:abstractNum>
+  <w:abstractNum w:abstractNumId="13" w15:restartNumberingAfterBreak="0">
     <w:nsid w:val="5A4264C6"/>
     <w:multiLevelType w:val="hybridMultilevel"/>
     <w:tmpl w:val="39FE27A4"/>
@@ -5372,7 +6250,7 @@
       </w:pPr>
     </w:lvl>
   </w:abstractNum>
-  <w:abstractNum w:abstractNumId="11" w15:restartNumberingAfterBreak="0">
+  <w:abstractNum w:abstractNumId="14" w15:restartNumberingAfterBreak="0">
     <w:nsid w:val="6AA74CAD"/>
     <w:multiLevelType w:val="hybridMultilevel"/>
     <w:tmpl w:val="76365C44"/>
@@ -5485,7 +6363,7 @@
       </w:rPr>
     </w:lvl>
   </w:abstractNum>
-  <w:abstractNum w:abstractNumId="12" w15:restartNumberingAfterBreak="0">
+  <w:abstractNum w:abstractNumId="15" w15:restartNumberingAfterBreak="0">
     <w:nsid w:val="71D01033"/>
     <w:multiLevelType w:val="hybridMultilevel"/>
     <w:tmpl w:val="3460D8E8"/>
@@ -5571,7 +6449,7 @@
       </w:pPr>
     </w:lvl>
   </w:abstractNum>
-  <w:abstractNum w:abstractNumId="13" w15:restartNumberingAfterBreak="0">
+  <w:abstractNum w:abstractNumId="16" w15:restartNumberingAfterBreak="0">
     <w:nsid w:val="73D802BF"/>
     <w:multiLevelType w:val="hybridMultilevel"/>
     <w:tmpl w:val="2C46D1D2"/>
@@ -5657,7 +6535,7 @@
       </w:pPr>
     </w:lvl>
   </w:abstractNum>
-  <w:abstractNum w:abstractNumId="14" w15:restartNumberingAfterBreak="0">
+  <w:abstractNum w:abstractNumId="17" w15:restartNumberingAfterBreak="0">
     <w:nsid w:val="7494342D"/>
     <w:multiLevelType w:val="hybridMultilevel"/>
     <w:tmpl w:val="2C46D1D2"/>
@@ -5743,7 +6621,7 @@
       </w:pPr>
     </w:lvl>
   </w:abstractNum>
-  <w:abstractNum w:abstractNumId="15" w15:restartNumberingAfterBreak="0">
+  <w:abstractNum w:abstractNumId="18" w15:restartNumberingAfterBreak="0">
     <w:nsid w:val="78760FBD"/>
     <w:multiLevelType w:val="hybridMultilevel"/>
     <w:tmpl w:val="94946276"/>
@@ -5830,31 +6708,31 @@
     </w:lvl>
   </w:abstractNum>
   <w:num w:numId="1" w16cid:durableId="784882082">
-    <w:abstractNumId w:val="12"/>
+    <w:abstractNumId w:val="15"/>
   </w:num>
   <w:num w:numId="2" w16cid:durableId="197860521">
-    <w:abstractNumId w:val="6"/>
+    <w:abstractNumId w:val="7"/>
   </w:num>
   <w:num w:numId="3" w16cid:durableId="187723783">
     <w:abstractNumId w:val="4"/>
   </w:num>
   <w:num w:numId="4" w16cid:durableId="97262826">
-    <w:abstractNumId w:val="13"/>
+    <w:abstractNumId w:val="16"/>
   </w:num>
   <w:num w:numId="5" w16cid:durableId="1947730874">
-    <w:abstractNumId w:val="7"/>
+    <w:abstractNumId w:val="8"/>
   </w:num>
   <w:num w:numId="6" w16cid:durableId="1689064705">
-    <w:abstractNumId w:val="14"/>
+    <w:abstractNumId w:val="17"/>
   </w:num>
   <w:num w:numId="7" w16cid:durableId="872958390">
-    <w:abstractNumId w:val="5"/>
+    <w:abstractNumId w:val="6"/>
   </w:num>
   <w:num w:numId="8" w16cid:durableId="1178735080">
-    <w:abstractNumId w:val="8"/>
+    <w:abstractNumId w:val="9"/>
   </w:num>
   <w:num w:numId="9" w16cid:durableId="1709604793">
-    <w:abstractNumId w:val="9"/>
+    <w:abstractNumId w:val="10"/>
   </w:num>
   <w:num w:numId="10" w16cid:durableId="1375884563">
     <w:abstractNumId w:val="1"/>
@@ -5866,16 +6744,25 @@
     <w:abstractNumId w:val="3"/>
   </w:num>
   <w:num w:numId="13" w16cid:durableId="2078630350">
-    <w:abstractNumId w:val="15"/>
+    <w:abstractNumId w:val="18"/>
   </w:num>
   <w:num w:numId="14" w16cid:durableId="357395138">
-    <w:abstractNumId w:val="11"/>
+    <w:abstractNumId w:val="14"/>
   </w:num>
   <w:num w:numId="15" w16cid:durableId="1105342992">
-    <w:abstractNumId w:val="10"/>
+    <w:abstractNumId w:val="13"/>
   </w:num>
   <w:num w:numId="16" w16cid:durableId="967861448">
     <w:abstractNumId w:val="2"/>
+  </w:num>
+  <w:num w:numId="17" w16cid:durableId="1038042335">
+    <w:abstractNumId w:val="12"/>
+  </w:num>
+  <w:num w:numId="18" w16cid:durableId="1595094160">
+    <w:abstractNumId w:val="11"/>
+  </w:num>
+  <w:num w:numId="19" w16cid:durableId="804741780">
+    <w:abstractNumId w:val="5"/>
   </w:num>
 </w:numbering>
 </file>
@@ -6995,25 +7882,6 @@
 </file>
 
 <file path=customXml/item1.xml><?xml version="1.0" encoding="utf-8"?>
-<b:Sources xmlns:b="http://schemas.openxmlformats.org/officeDocument/2006/bibliography" xmlns="http://schemas.openxmlformats.org/officeDocument/2006/bibliography" SelectedStyle="/IEEE2006OfficeOnline.xsl" StyleName="IEEE" Version="2006"/>
-</file>
-
-<file path=customXml/item2.xml><?xml version="1.0" encoding="utf-8"?>
-<p:properties xmlns:p="http://schemas.microsoft.com/office/2006/metadata/properties" xmlns:xsi="http://www.w3.org/2001/XMLSchema-instance" xmlns:pc="http://schemas.microsoft.com/office/infopath/2007/PartnerControls">
-  <documentManagement/>
-</p:properties>
-</file>
-
-<file path=customXml/item3.xml><?xml version="1.0" encoding="utf-8"?>
-<?mso-contentType ?>
-<FormTemplates xmlns="http://schemas.microsoft.com/sharepoint/v3/contenttype/forms">
-  <Display>DocumentLibraryForm</Display>
-  <Edit>DocumentLibraryForm</Edit>
-  <New>DocumentLibraryForm</New>
-</FormTemplates>
-</file>
-
-<file path=customXml/item4.xml><?xml version="1.0" encoding="utf-8"?>
 <ct:contentTypeSchema xmlns:ct="http://schemas.microsoft.com/office/2006/metadata/contentType" xmlns:ma="http://schemas.microsoft.com/office/2006/metadata/properties/metaAttributes" ct:_="" ma:_="" ma:contentTypeName="Document" ma:contentTypeID="0x010100F264270102508B47817071D62093F26D" ma:contentTypeVersion="4" ma:contentTypeDescription="Create a new document." ma:contentTypeScope="" ma:versionID="9eb850b78928566d92cdfd1c524affd5">
   <xsd:schema xmlns:xsd="http://www.w3.org/2001/XMLSchema" xmlns:xs="http://www.w3.org/2001/XMLSchema" xmlns:p="http://schemas.microsoft.com/office/2006/metadata/properties" xmlns:ns2="3b690452-5a43-4464-b999-8a38405b87d8" targetNamespace="http://schemas.microsoft.com/office/2006/metadata/properties" ma:root="true" ma:fieldsID="bf25b9bf86e453e9f54345616e9b5eaa" ns2:_="">
     <xsd:import namespace="3b690452-5a43-4464-b999-8a38405b87d8"/>
@@ -7157,32 +8025,26 @@
 </ct:contentTypeSchema>
 </file>
 
-<file path=customXml/itemProps1.xml><?xml version="1.0" encoding="utf-8"?>
-<ds:datastoreItem xmlns:ds="http://schemas.openxmlformats.org/officeDocument/2006/customXml" ds:itemID="{87C66C4F-2FAE-074F-8997-284436C6FA52}">
-  <ds:schemaRefs>
-    <ds:schemaRef ds:uri="http://schemas.openxmlformats.org/officeDocument/2006/bibliography"/>
-  </ds:schemaRefs>
-</ds:datastoreItem>
+<file path=customXml/item2.xml><?xml version="1.0" encoding="utf-8"?>
+<?mso-contentType ?>
+<FormTemplates xmlns="http://schemas.microsoft.com/sharepoint/v3/contenttype/forms">
+  <Display>DocumentLibraryForm</Display>
+  <Edit>DocumentLibraryForm</Edit>
+  <New>DocumentLibraryForm</New>
+</FormTemplates>
 </file>
 
-<file path=customXml/itemProps2.xml><?xml version="1.0" encoding="utf-8"?>
-<ds:datastoreItem xmlns:ds="http://schemas.openxmlformats.org/officeDocument/2006/customXml" ds:itemID="{66CFB3A1-2D64-4C06-AD0F-AEC3CC949751}">
-  <ds:schemaRefs>
-    <ds:schemaRef ds:uri="http://schemas.microsoft.com/office/2006/metadata/properties"/>
-    <ds:schemaRef ds:uri="http://schemas.microsoft.com/office/infopath/2007/PartnerControls"/>
-  </ds:schemaRefs>
-</ds:datastoreItem>
+<file path=customXml/item3.xml><?xml version="1.0" encoding="utf-8"?>
+<p:properties xmlns:p="http://schemas.microsoft.com/office/2006/metadata/properties" xmlns:xsi="http://www.w3.org/2001/XMLSchema-instance" xmlns:pc="http://schemas.microsoft.com/office/infopath/2007/PartnerControls">
+  <documentManagement/>
+</p:properties>
 </file>
 
-<file path=customXml/itemProps3.xml><?xml version="1.0" encoding="utf-8"?>
-<ds:datastoreItem xmlns:ds="http://schemas.openxmlformats.org/officeDocument/2006/customXml" ds:itemID="{05872BEC-0378-4B5D-BB08-CF7263A8DD4D}">
-  <ds:schemaRefs>
-    <ds:schemaRef ds:uri="http://schemas.microsoft.com/sharepoint/v3/contenttype/forms"/>
-  </ds:schemaRefs>
-</ds:datastoreItem>
+<file path=customXml/item4.xml><?xml version="1.0" encoding="utf-8"?>
+<b:Sources xmlns:b="http://schemas.openxmlformats.org/officeDocument/2006/bibliography" xmlns="http://schemas.openxmlformats.org/officeDocument/2006/bibliography" SelectedStyle="/IEEE2006OfficeOnline.xsl" StyleName="IEEE" Version="2006"/>
 </file>
 
-<file path=customXml/itemProps4.xml><?xml version="1.0" encoding="utf-8"?>
+<file path=customXml/itemProps1.xml><?xml version="1.0" encoding="utf-8"?>
 <ds:datastoreItem xmlns:ds="http://schemas.openxmlformats.org/officeDocument/2006/customXml" ds:itemID="{72D2AB2E-5B5A-4894-A7FB-A5287B043746}">
   <ds:schemaRefs>
     <ds:schemaRef ds:uri="http://schemas.microsoft.com/office/2006/metadata/contentType"/>
@@ -7198,4 +8060,29 @@
     <ds:schemaRef ds:uri="http://schemas.microsoft.com/internal/obd"/>
   </ds:schemaRefs>
 </ds:datastoreItem>
+</file>
+
+<file path=customXml/itemProps2.xml><?xml version="1.0" encoding="utf-8"?>
+<ds:datastoreItem xmlns:ds="http://schemas.openxmlformats.org/officeDocument/2006/customXml" ds:itemID="{05872BEC-0378-4B5D-BB08-CF7263A8DD4D}">
+  <ds:schemaRefs>
+    <ds:schemaRef ds:uri="http://schemas.microsoft.com/sharepoint/v3/contenttype/forms"/>
+  </ds:schemaRefs>
+</ds:datastoreItem>
+</file>
+
+<file path=customXml/itemProps3.xml><?xml version="1.0" encoding="utf-8"?>
+<ds:datastoreItem xmlns:ds="http://schemas.openxmlformats.org/officeDocument/2006/customXml" ds:itemID="{66CFB3A1-2D64-4C06-AD0F-AEC3CC949751}">
+  <ds:schemaRefs>
+    <ds:schemaRef ds:uri="http://schemas.microsoft.com/office/2006/metadata/properties"/>
+    <ds:schemaRef ds:uri="http://schemas.microsoft.com/office/infopath/2007/PartnerControls"/>
+  </ds:schemaRefs>
+</ds:datastoreItem>
+</file>
+
+<file path=customXml/itemProps4.xml><?xml version="1.0" encoding="utf-8"?>
+<ds:datastoreItem xmlns:ds="http://schemas.openxmlformats.org/officeDocument/2006/customXml" ds:itemID="{87C66C4F-2FAE-074F-8997-284436C6FA52}">
+  <ds:schemaRefs>
+    <ds:schemaRef ds:uri="http://schemas.openxmlformats.org/officeDocument/2006/bibliography"/>
+  </ds:schemaRefs>
+</ds:datastoreItem>
 </file>
</xml_diff>